<commit_message>
Anden uge i læseferien
</commit_message>
<xml_diff>
--- a/6. Semester/Grundlæggende fotonik/Oplæsning.docx
+++ b/6. Semester/Grundlæggende fotonik/Oplæsning.docx
@@ -6,7 +6,7 @@
       <w:pPr>
         <w:pStyle w:val="Overskrift1"/>
       </w:pPr>
-      <w:bookmarkStart w:id="0" w:name="_Toc193963530"/>
+      <w:bookmarkStart w:id="0" w:name="_Toc197347605"/>
       <w:r>
         <w:t>Oplæsning</w:t>
       </w:r>
@@ -66,7 +66,7 @@
               <w:noProof/>
               <w:sz w:val="24"/>
               <w:szCs w:val="24"/>
-              <w:lang w:eastAsia="da-DK"/>
+              <w:lang w:val="en-GB" w:eastAsia="en-GB"/>
             </w:rPr>
           </w:pPr>
           <w:r>
@@ -86,7 +86,7 @@
             </w:rPr>
             <w:fldChar w:fldCharType="separate"/>
           </w:r>
-          <w:hyperlink w:anchor="_Toc193963530" w:history="1">
+          <w:hyperlink w:anchor="_Toc197347605" w:history="1">
             <w:r>
               <w:rPr>
                 <w:rStyle w:val="Hyperlink"/>
@@ -113,7 +113,7 @@
                 <w:noProof/>
                 <w:webHidden/>
               </w:rPr>
-              <w:instrText xml:space="preserve"> PAGEREF _Toc193963530 \h </w:instrText>
+              <w:instrText xml:space="preserve"> PAGEREF _Toc197347605 \h </w:instrText>
             </w:r>
             <w:r>
               <w:rPr>
@@ -157,10 +157,10 @@
               <w:noProof/>
               <w:sz w:val="24"/>
               <w:szCs w:val="24"/>
-              <w:lang w:eastAsia="da-DK"/>
+              <w:lang w:val="en-GB" w:eastAsia="en-GB"/>
             </w:rPr>
           </w:pPr>
-          <w:hyperlink w:anchor="_Toc193963531" w:history="1">
+          <w:hyperlink w:anchor="_Toc197347606" w:history="1">
             <w:r>
               <w:rPr>
                 <w:rStyle w:val="Hyperlink"/>
@@ -187,7 +187,7 @@
                 <w:noProof/>
                 <w:webHidden/>
               </w:rPr>
-              <w:instrText xml:space="preserve"> PAGEREF _Toc193963531 \h </w:instrText>
+              <w:instrText xml:space="preserve"> PAGEREF _Toc197347606 \h </w:instrText>
             </w:r>
             <w:r>
               <w:rPr>
@@ -229,10 +229,10 @@
               <w:noProof/>
               <w:sz w:val="24"/>
               <w:szCs w:val="24"/>
-              <w:lang w:eastAsia="da-DK"/>
+              <w:lang w:val="en-GB" w:eastAsia="en-GB"/>
             </w:rPr>
           </w:pPr>
-          <w:hyperlink w:anchor="_Toc193963532" w:history="1">
+          <w:hyperlink w:anchor="_Toc197347607" w:history="1">
             <w:r>
               <w:rPr>
                 <w:rStyle w:val="Hyperlink"/>
@@ -259,7 +259,7 @@
                 <w:noProof/>
                 <w:webHidden/>
               </w:rPr>
-              <w:instrText xml:space="preserve"> PAGEREF _Toc193963532 \h </w:instrText>
+              <w:instrText xml:space="preserve"> PAGEREF _Toc197347607 \h </w:instrText>
             </w:r>
             <w:r>
               <w:rPr>
@@ -303,10 +303,10 @@
               <w:noProof/>
               <w:sz w:val="24"/>
               <w:szCs w:val="24"/>
-              <w:lang w:eastAsia="da-DK"/>
+              <w:lang w:val="en-GB" w:eastAsia="en-GB"/>
             </w:rPr>
           </w:pPr>
-          <w:hyperlink w:anchor="_Toc193963533" w:history="1">
+          <w:hyperlink w:anchor="_Toc197347608" w:history="1">
             <w:r>
               <w:rPr>
                 <w:rStyle w:val="Hyperlink"/>
@@ -333,7 +333,7 @@
                 <w:noProof/>
                 <w:webHidden/>
               </w:rPr>
-              <w:instrText xml:space="preserve"> PAGEREF _Toc193963533 \h </w:instrText>
+              <w:instrText xml:space="preserve"> PAGEREF _Toc197347608 \h </w:instrText>
             </w:r>
             <w:r>
               <w:rPr>
@@ -375,10 +375,10 @@
               <w:noProof/>
               <w:sz w:val="24"/>
               <w:szCs w:val="24"/>
-              <w:lang w:eastAsia="da-DK"/>
+              <w:lang w:val="en-GB" w:eastAsia="en-GB"/>
             </w:rPr>
           </w:pPr>
-          <w:hyperlink w:anchor="_Toc193963534" w:history="1">
+          <w:hyperlink w:anchor="_Toc197347609" w:history="1">
             <w:r>
               <w:rPr>
                 <w:rStyle w:val="Hyperlink"/>
@@ -405,7 +405,7 @@
                 <w:noProof/>
                 <w:webHidden/>
               </w:rPr>
-              <w:instrText xml:space="preserve"> PAGEREF _Toc193963534 \h </w:instrText>
+              <w:instrText xml:space="preserve"> PAGEREF _Toc197347609 \h </w:instrText>
             </w:r>
             <w:r>
               <w:rPr>
@@ -447,10 +447,10 @@
               <w:noProof/>
               <w:sz w:val="24"/>
               <w:szCs w:val="24"/>
-              <w:lang w:eastAsia="da-DK"/>
+              <w:lang w:val="en-GB" w:eastAsia="en-GB"/>
             </w:rPr>
           </w:pPr>
-          <w:hyperlink w:anchor="_Toc193963535" w:history="1">
+          <w:hyperlink w:anchor="_Toc197347610" w:history="1">
             <w:r>
               <w:rPr>
                 <w:rStyle w:val="Hyperlink"/>
@@ -478,7 +478,7 @@
                 <w:noProof/>
                 <w:webHidden/>
               </w:rPr>
-              <w:instrText xml:space="preserve"> PAGEREF _Toc193963535 \h </w:instrText>
+              <w:instrText xml:space="preserve"> PAGEREF _Toc197347610 \h </w:instrText>
             </w:r>
             <w:r>
               <w:rPr>
@@ -520,10 +520,10 @@
               <w:noProof/>
               <w:sz w:val="24"/>
               <w:szCs w:val="24"/>
-              <w:lang w:eastAsia="da-DK"/>
+              <w:lang w:val="en-GB" w:eastAsia="en-GB"/>
             </w:rPr>
           </w:pPr>
-          <w:hyperlink w:anchor="_Toc193963536" w:history="1">
+          <w:hyperlink w:anchor="_Toc197347611" w:history="1">
             <w:r>
               <w:rPr>
                 <w:rStyle w:val="Hyperlink"/>
@@ -551,7 +551,7 @@
                 <w:noProof/>
                 <w:webHidden/>
               </w:rPr>
-              <w:instrText xml:space="preserve"> PAGEREF _Toc193963536 \h </w:instrText>
+              <w:instrText xml:space="preserve"> PAGEREF _Toc197347611 \h </w:instrText>
             </w:r>
             <w:r>
               <w:rPr>
@@ -593,10 +593,10 @@
               <w:noProof/>
               <w:sz w:val="24"/>
               <w:szCs w:val="24"/>
-              <w:lang w:eastAsia="da-DK"/>
+              <w:lang w:val="en-GB" w:eastAsia="en-GB"/>
             </w:rPr>
           </w:pPr>
-          <w:hyperlink w:anchor="_Toc193963537" w:history="1">
+          <w:hyperlink w:anchor="_Toc197347612" w:history="1">
             <w:r>
               <w:rPr>
                 <w:rStyle w:val="Hyperlink"/>
@@ -632,7 +632,7 @@
                 <w:noProof/>
                 <w:webHidden/>
               </w:rPr>
-              <w:instrText xml:space="preserve"> PAGEREF _Toc193963537 \h </w:instrText>
+              <w:instrText xml:space="preserve"> PAGEREF _Toc197347612 \h </w:instrText>
             </w:r>
             <w:r>
               <w:rPr>
@@ -674,10 +674,10 @@
               <w:noProof/>
               <w:sz w:val="24"/>
               <w:szCs w:val="24"/>
-              <w:lang w:eastAsia="da-DK"/>
+              <w:lang w:val="en-GB" w:eastAsia="en-GB"/>
             </w:rPr>
           </w:pPr>
-          <w:hyperlink w:anchor="_Toc193963538" w:history="1">
+          <w:hyperlink w:anchor="_Toc197347613" w:history="1">
             <w:r>
               <w:rPr>
                 <w:rStyle w:val="Hyperlink"/>
@@ -706,7 +706,7 @@
                 <w:noProof/>
                 <w:webHidden/>
               </w:rPr>
-              <w:instrText xml:space="preserve"> PAGEREF _Toc193963538 \h </w:instrText>
+              <w:instrText xml:space="preserve"> PAGEREF _Toc197347613 \h </w:instrText>
             </w:r>
             <w:r>
               <w:rPr>
@@ -748,10 +748,10 @@
               <w:noProof/>
               <w:sz w:val="24"/>
               <w:szCs w:val="24"/>
-              <w:lang w:eastAsia="da-DK"/>
+              <w:lang w:val="en-GB" w:eastAsia="en-GB"/>
             </w:rPr>
           </w:pPr>
-          <w:hyperlink w:anchor="_Toc193963539" w:history="1">
+          <w:hyperlink w:anchor="_Toc197347614" w:history="1">
             <w:r>
               <w:rPr>
                 <w:rStyle w:val="Hyperlink"/>
@@ -779,7 +779,7 @@
                 <w:noProof/>
                 <w:webHidden/>
               </w:rPr>
-              <w:instrText xml:space="preserve"> PAGEREF _Toc193963539 \h </w:instrText>
+              <w:instrText xml:space="preserve"> PAGEREF _Toc197347614 \h </w:instrText>
             </w:r>
             <w:r>
               <w:rPr>
@@ -821,10 +821,10 @@
               <w:noProof/>
               <w:sz w:val="24"/>
               <w:szCs w:val="24"/>
-              <w:lang w:eastAsia="da-DK"/>
+              <w:lang w:val="en-GB" w:eastAsia="en-GB"/>
             </w:rPr>
           </w:pPr>
-          <w:hyperlink w:anchor="_Toc193963540" w:history="1">
+          <w:hyperlink w:anchor="_Toc197347615" w:history="1">
             <w:r>
               <w:rPr>
                 <w:rStyle w:val="Hyperlink"/>
@@ -852,7 +852,7 @@
                 <w:noProof/>
                 <w:webHidden/>
               </w:rPr>
-              <w:instrText xml:space="preserve"> PAGEREF _Toc193963540 \h </w:instrText>
+              <w:instrText xml:space="preserve"> PAGEREF _Toc197347615 \h </w:instrText>
             </w:r>
             <w:r>
               <w:rPr>
@@ -894,10 +894,10 @@
               <w:noProof/>
               <w:sz w:val="24"/>
               <w:szCs w:val="24"/>
-              <w:lang w:eastAsia="da-DK"/>
+              <w:lang w:val="en-GB" w:eastAsia="en-GB"/>
             </w:rPr>
           </w:pPr>
-          <w:hyperlink w:anchor="_Toc193963541" w:history="1">
+          <w:hyperlink w:anchor="_Toc197347616" w:history="1">
             <w:r>
               <w:rPr>
                 <w:rStyle w:val="Hyperlink"/>
@@ -925,7 +925,7 @@
                 <w:noProof/>
                 <w:webHidden/>
               </w:rPr>
-              <w:instrText xml:space="preserve"> PAGEREF _Toc193963541 \h </w:instrText>
+              <w:instrText xml:space="preserve"> PAGEREF _Toc197347616 \h </w:instrText>
             </w:r>
             <w:r>
               <w:rPr>
@@ -967,10 +967,10 @@
               <w:noProof/>
               <w:sz w:val="24"/>
               <w:szCs w:val="24"/>
-              <w:lang w:eastAsia="da-DK"/>
+              <w:lang w:val="en-GB" w:eastAsia="en-GB"/>
             </w:rPr>
           </w:pPr>
-          <w:hyperlink w:anchor="_Toc193963542" w:history="1">
+          <w:hyperlink w:anchor="_Toc197347617" w:history="1">
             <w:r>
               <w:rPr>
                 <w:rStyle w:val="Hyperlink"/>
@@ -998,7 +998,7 @@
                 <w:noProof/>
                 <w:webHidden/>
               </w:rPr>
-              <w:instrText xml:space="preserve"> PAGEREF _Toc193963542 \h </w:instrText>
+              <w:instrText xml:space="preserve"> PAGEREF _Toc197347617 \h </w:instrText>
             </w:r>
             <w:r>
               <w:rPr>
@@ -1040,10 +1040,10 @@
               <w:noProof/>
               <w:sz w:val="24"/>
               <w:szCs w:val="24"/>
-              <w:lang w:eastAsia="da-DK"/>
+              <w:lang w:val="en-GB" w:eastAsia="en-GB"/>
             </w:rPr>
           </w:pPr>
-          <w:hyperlink w:anchor="_Toc193963543" w:history="1">
+          <w:hyperlink w:anchor="_Toc197347618" w:history="1">
             <w:r>
               <w:rPr>
                 <w:rStyle w:val="Hyperlink"/>
@@ -1071,7 +1071,7 @@
                 <w:noProof/>
                 <w:webHidden/>
               </w:rPr>
-              <w:instrText xml:space="preserve"> PAGEREF _Toc193963543 \h </w:instrText>
+              <w:instrText xml:space="preserve"> PAGEREF _Toc197347618 \h </w:instrText>
             </w:r>
             <w:r>
               <w:rPr>
@@ -1113,10 +1113,10 @@
               <w:noProof/>
               <w:sz w:val="24"/>
               <w:szCs w:val="24"/>
-              <w:lang w:eastAsia="da-DK"/>
+              <w:lang w:val="en-GB" w:eastAsia="en-GB"/>
             </w:rPr>
           </w:pPr>
-          <w:hyperlink w:anchor="_Toc193963544" w:history="1">
+          <w:hyperlink w:anchor="_Toc197347619" w:history="1">
             <w:r>
               <w:rPr>
                 <w:rStyle w:val="Hyperlink"/>
@@ -1144,7 +1144,7 @@
                 <w:noProof/>
                 <w:webHidden/>
               </w:rPr>
-              <w:instrText xml:space="preserve"> PAGEREF _Toc193963544 \h </w:instrText>
+              <w:instrText xml:space="preserve"> PAGEREF _Toc197347619 \h </w:instrText>
             </w:r>
             <w:r>
               <w:rPr>
@@ -1186,10 +1186,10 @@
               <w:noProof/>
               <w:sz w:val="24"/>
               <w:szCs w:val="24"/>
-              <w:lang w:eastAsia="da-DK"/>
+              <w:lang w:val="en-GB" w:eastAsia="en-GB"/>
             </w:rPr>
           </w:pPr>
-          <w:hyperlink w:anchor="_Toc193963545" w:history="1">
+          <w:hyperlink w:anchor="_Toc197347620" w:history="1">
             <w:r>
               <w:rPr>
                 <w:rStyle w:val="Hyperlink"/>
@@ -1217,7 +1217,7 @@
                 <w:noProof/>
                 <w:webHidden/>
               </w:rPr>
-              <w:instrText xml:space="preserve"> PAGEREF _Toc193963545 \h </w:instrText>
+              <w:instrText xml:space="preserve"> PAGEREF _Toc197347620 \h </w:instrText>
             </w:r>
             <w:r>
               <w:rPr>
@@ -1259,10 +1259,10 @@
               <w:noProof/>
               <w:sz w:val="24"/>
               <w:szCs w:val="24"/>
-              <w:lang w:eastAsia="da-DK"/>
+              <w:lang w:val="en-GB" w:eastAsia="en-GB"/>
             </w:rPr>
           </w:pPr>
-          <w:hyperlink w:anchor="_Toc193963546" w:history="1">
+          <w:hyperlink w:anchor="_Toc197347621" w:history="1">
             <w:r>
               <w:rPr>
                 <w:rStyle w:val="Hyperlink"/>
@@ -1311,7 +1311,7 @@
                 <w:noProof/>
                 <w:webHidden/>
               </w:rPr>
-              <w:instrText xml:space="preserve"> PAGEREF _Toc193963546 \h </w:instrText>
+              <w:instrText xml:space="preserve"> PAGEREF _Toc197347621 \h </w:instrText>
             </w:r>
             <w:r>
               <w:rPr>
@@ -1353,10 +1353,10 @@
               <w:noProof/>
               <w:sz w:val="24"/>
               <w:szCs w:val="24"/>
-              <w:lang w:eastAsia="da-DK"/>
+              <w:lang w:val="en-GB" w:eastAsia="en-GB"/>
             </w:rPr>
           </w:pPr>
-          <w:hyperlink w:anchor="_Toc193963547" w:history="1">
+          <w:hyperlink w:anchor="_Toc197347622" w:history="1">
             <w:r>
               <w:rPr>
                 <w:rStyle w:val="Hyperlink"/>
@@ -1385,7 +1385,7 @@
                 <w:noProof/>
                 <w:webHidden/>
               </w:rPr>
-              <w:instrText xml:space="preserve"> PAGEREF _Toc193963547 \h </w:instrText>
+              <w:instrText xml:space="preserve"> PAGEREF _Toc197347622 \h </w:instrText>
             </w:r>
             <w:r>
               <w:rPr>
@@ -1427,10 +1427,10 @@
               <w:noProof/>
               <w:sz w:val="24"/>
               <w:szCs w:val="24"/>
-              <w:lang w:eastAsia="da-DK"/>
+              <w:lang w:val="en-GB" w:eastAsia="en-GB"/>
             </w:rPr>
           </w:pPr>
-          <w:hyperlink w:anchor="_Toc193963548" w:history="1">
+          <w:hyperlink w:anchor="_Toc197347623" w:history="1">
             <w:r>
               <w:rPr>
                 <w:rStyle w:val="Hyperlink"/>
@@ -1458,7 +1458,7 @@
                 <w:noProof/>
                 <w:webHidden/>
               </w:rPr>
-              <w:instrText xml:space="preserve"> PAGEREF _Toc193963548 \h </w:instrText>
+              <w:instrText xml:space="preserve"> PAGEREF _Toc197347623 \h </w:instrText>
             </w:r>
             <w:r>
               <w:rPr>
@@ -1500,10 +1500,10 @@
               <w:noProof/>
               <w:sz w:val="24"/>
               <w:szCs w:val="24"/>
-              <w:lang w:eastAsia="da-DK"/>
+              <w:lang w:val="en-GB" w:eastAsia="en-GB"/>
             </w:rPr>
           </w:pPr>
-          <w:hyperlink w:anchor="_Toc193963549" w:history="1">
+          <w:hyperlink w:anchor="_Toc197347624" w:history="1">
             <w:r>
               <w:rPr>
                 <w:rStyle w:val="Hyperlink"/>
@@ -1531,7 +1531,7 @@
                 <w:noProof/>
                 <w:webHidden/>
               </w:rPr>
-              <w:instrText xml:space="preserve"> PAGEREF _Toc193963549 \h </w:instrText>
+              <w:instrText xml:space="preserve"> PAGEREF _Toc197347624 \h </w:instrText>
             </w:r>
             <w:r>
               <w:rPr>
@@ -1573,33 +1573,236 @@
               <w:noProof/>
               <w:sz w:val="24"/>
               <w:szCs w:val="24"/>
-              <w:lang w:eastAsia="da-DK"/>
+              <w:lang w:val="en-GB" w:eastAsia="en-GB"/>
             </w:rPr>
           </w:pPr>
-          <w:hyperlink w:anchor="_Toc193963550" w:history="1">
+          <w:hyperlink w:anchor="_Toc197347625" w:history="1">
             <w:r>
               <w:rPr>
                 <w:rStyle w:val="Hyperlink"/>
                 <w:noProof/>
                 <w:lang w:val="en-US"/>
               </w:rPr>
-              <w:t>Ugeopgave 6.2 - Wavelengt</w:t>
+              <w:t>Ugeopgave 6.2 - Wavelength conversion</w:t>
             </w:r>
+            <w:r>
+              <w:rPr>
+                <w:noProof/>
+                <w:webHidden/>
+              </w:rPr>
+              <w:tab/>
+            </w:r>
+            <w:r>
+              <w:rPr>
+                <w:noProof/>
+                <w:webHidden/>
+              </w:rPr>
+              <w:fldChar w:fldCharType="begin"/>
+            </w:r>
+            <w:r>
+              <w:rPr>
+                <w:noProof/>
+                <w:webHidden/>
+              </w:rPr>
+              <w:instrText xml:space="preserve"> PAGEREF _Toc197347625 \h </w:instrText>
+            </w:r>
+            <w:r>
+              <w:rPr>
+                <w:noProof/>
+                <w:webHidden/>
+              </w:rPr>
+            </w:r>
+            <w:r>
+              <w:rPr>
+                <w:noProof/>
+                <w:webHidden/>
+              </w:rPr>
+              <w:fldChar w:fldCharType="separate"/>
+            </w:r>
+            <w:r>
+              <w:rPr>
+                <w:noProof/>
+                <w:webHidden/>
+              </w:rPr>
+              <w:t>16</w:t>
+            </w:r>
+            <w:r>
+              <w:rPr>
+                <w:noProof/>
+                <w:webHidden/>
+              </w:rPr>
+              <w:fldChar w:fldCharType="end"/>
+            </w:r>
+          </w:hyperlink>
+        </w:p>
+        <w:p>
+          <w:pPr>
+            <w:pStyle w:val="Indholdsfortegnelse3"/>
+            <w:tabs>
+              <w:tab w:val="right" w:leader="dot" w:pos="9628"/>
+            </w:tabs>
+            <w:rPr>
+              <w:rFonts w:eastAsiaTheme="minorEastAsia"/>
+              <w:noProof/>
+              <w:sz w:val="24"/>
+              <w:szCs w:val="24"/>
+              <w:lang w:val="en-GB" w:eastAsia="en-GB"/>
+            </w:rPr>
+          </w:pPr>
+          <w:hyperlink w:anchor="_Toc197347626" w:history="1">
+            <w:r>
+              <w:rPr>
+                <w:rStyle w:val="Hyperlink"/>
+                <w:noProof/>
+                <w:lang w:val="en-GB"/>
+              </w:rPr>
+              <w:t>Ugeopgave 7.1</w:t>
+            </w:r>
+            <w:r>
+              <w:rPr>
+                <w:noProof/>
+                <w:webHidden/>
+              </w:rPr>
+              <w:tab/>
+            </w:r>
+            <w:r>
+              <w:rPr>
+                <w:noProof/>
+                <w:webHidden/>
+              </w:rPr>
+              <w:fldChar w:fldCharType="begin"/>
+            </w:r>
+            <w:r>
+              <w:rPr>
+                <w:noProof/>
+                <w:webHidden/>
+              </w:rPr>
+              <w:instrText xml:space="preserve"> PAGEREF _Toc197347626 \h </w:instrText>
+            </w:r>
+            <w:r>
+              <w:rPr>
+                <w:noProof/>
+                <w:webHidden/>
+              </w:rPr>
+            </w:r>
+            <w:r>
+              <w:rPr>
+                <w:noProof/>
+                <w:webHidden/>
+              </w:rPr>
+              <w:fldChar w:fldCharType="separate"/>
+            </w:r>
+            <w:r>
+              <w:rPr>
+                <w:noProof/>
+                <w:webHidden/>
+              </w:rPr>
+              <w:t>17</w:t>
+            </w:r>
+            <w:r>
+              <w:rPr>
+                <w:noProof/>
+                <w:webHidden/>
+              </w:rPr>
+              <w:fldChar w:fldCharType="end"/>
+            </w:r>
+          </w:hyperlink>
+        </w:p>
+        <w:p>
+          <w:pPr>
+            <w:pStyle w:val="Indholdsfortegnelse3"/>
+            <w:tabs>
+              <w:tab w:val="right" w:leader="dot" w:pos="9628"/>
+            </w:tabs>
+            <w:rPr>
+              <w:rFonts w:eastAsiaTheme="minorEastAsia"/>
+              <w:noProof/>
+              <w:sz w:val="24"/>
+              <w:szCs w:val="24"/>
+              <w:lang w:val="en-GB" w:eastAsia="en-GB"/>
+            </w:rPr>
+          </w:pPr>
+          <w:hyperlink w:anchor="_Toc197347627" w:history="1">
             <w:r>
               <w:rPr>
                 <w:rStyle w:val="Hyperlink"/>
                 <w:noProof/>
                 <w:lang w:val="en-US"/>
               </w:rPr>
-              <w:t>h</w:t>
+              <w:t>Ugeopgave 7.3</w:t>
             </w:r>
+            <w:r>
+              <w:rPr>
+                <w:noProof/>
+                <w:webHidden/>
+              </w:rPr>
+              <w:tab/>
+            </w:r>
+            <w:r>
+              <w:rPr>
+                <w:noProof/>
+                <w:webHidden/>
+              </w:rPr>
+              <w:fldChar w:fldCharType="begin"/>
+            </w:r>
+            <w:r>
+              <w:rPr>
+                <w:noProof/>
+                <w:webHidden/>
+              </w:rPr>
+              <w:instrText xml:space="preserve"> PAGEREF _Toc197347627 \h </w:instrText>
+            </w:r>
+            <w:r>
+              <w:rPr>
+                <w:noProof/>
+                <w:webHidden/>
+              </w:rPr>
+            </w:r>
+            <w:r>
+              <w:rPr>
+                <w:noProof/>
+                <w:webHidden/>
+              </w:rPr>
+              <w:fldChar w:fldCharType="separate"/>
+            </w:r>
+            <w:r>
+              <w:rPr>
+                <w:noProof/>
+                <w:webHidden/>
+              </w:rPr>
+              <w:t>19</w:t>
+            </w:r>
+            <w:r>
+              <w:rPr>
+                <w:noProof/>
+                <w:webHidden/>
+              </w:rPr>
+              <w:fldChar w:fldCharType="end"/>
+            </w:r>
+          </w:hyperlink>
+        </w:p>
+        <w:p>
+          <w:pPr>
+            <w:pStyle w:val="Indholdsfortegnelse3"/>
+            <w:tabs>
+              <w:tab w:val="right" w:leader="dot" w:pos="9628"/>
+            </w:tabs>
+            <w:rPr>
+              <w:rFonts w:eastAsiaTheme="minorEastAsia"/>
+              <w:noProof/>
+              <w:sz w:val="24"/>
+              <w:szCs w:val="24"/>
+              <w:lang w:val="en-GB" w:eastAsia="en-GB"/>
+            </w:rPr>
+          </w:pPr>
+          <w:hyperlink w:anchor="_Toc197347628" w:history="1">
             <w:r>
               <w:rPr>
                 <w:rStyle w:val="Hyperlink"/>
                 <w:noProof/>
                 <w:lang w:val="en-US"/>
               </w:rPr>
-              <w:t xml:space="preserve"> conversion</w:t>
+              <w:t>Ugeopgave 13.1 - Ring resonatorer</w:t>
             </w:r>
             <w:r>
               <w:rPr>
@@ -1620,7 +1823,7 @@
                 <w:noProof/>
                 <w:webHidden/>
               </w:rPr>
-              <w:instrText xml:space="preserve"> PAGEREF _Toc193963550 \h </w:instrText>
+              <w:instrText xml:space="preserve"> PAGEREF _Toc197347628 \h </w:instrText>
             </w:r>
             <w:r>
               <w:rPr>
@@ -1640,7 +1843,80 @@
                 <w:noProof/>
                 <w:webHidden/>
               </w:rPr>
-              <w:t>16</w:t>
+              <w:t>21</w:t>
+            </w:r>
+            <w:r>
+              <w:rPr>
+                <w:noProof/>
+                <w:webHidden/>
+              </w:rPr>
+              <w:fldChar w:fldCharType="end"/>
+            </w:r>
+          </w:hyperlink>
+        </w:p>
+        <w:p>
+          <w:pPr>
+            <w:pStyle w:val="Indholdsfortegnelse3"/>
+            <w:tabs>
+              <w:tab w:val="right" w:leader="dot" w:pos="9628"/>
+            </w:tabs>
+            <w:rPr>
+              <w:rFonts w:eastAsiaTheme="minorEastAsia"/>
+              <w:noProof/>
+              <w:sz w:val="24"/>
+              <w:szCs w:val="24"/>
+              <w:lang w:val="en-GB" w:eastAsia="en-GB"/>
+            </w:rPr>
+          </w:pPr>
+          <w:hyperlink w:anchor="_Toc197347629" w:history="1">
+            <w:r>
+              <w:rPr>
+                <w:rStyle w:val="Hyperlink"/>
+                <w:noProof/>
+                <w:lang w:val="en-US"/>
+              </w:rPr>
+              <w:t>Ugeopgave 13.2 - Optical switches</w:t>
+            </w:r>
+            <w:r>
+              <w:rPr>
+                <w:noProof/>
+                <w:webHidden/>
+              </w:rPr>
+              <w:tab/>
+            </w:r>
+            <w:r>
+              <w:rPr>
+                <w:noProof/>
+                <w:webHidden/>
+              </w:rPr>
+              <w:fldChar w:fldCharType="begin"/>
+            </w:r>
+            <w:r>
+              <w:rPr>
+                <w:noProof/>
+                <w:webHidden/>
+              </w:rPr>
+              <w:instrText xml:space="preserve"> PAGEREF _Toc197347629 \h </w:instrText>
+            </w:r>
+            <w:r>
+              <w:rPr>
+                <w:noProof/>
+                <w:webHidden/>
+              </w:rPr>
+            </w:r>
+            <w:r>
+              <w:rPr>
+                <w:noProof/>
+                <w:webHidden/>
+              </w:rPr>
+              <w:fldChar w:fldCharType="separate"/>
+            </w:r>
+            <w:r>
+              <w:rPr>
+                <w:noProof/>
+                <w:webHidden/>
+              </w:rPr>
+              <w:t>22</w:t>
             </w:r>
             <w:r>
               <w:rPr>
@@ -1674,7 +1950,7 @@
       <w:pPr>
         <w:pStyle w:val="Overskrift2"/>
       </w:pPr>
-      <w:bookmarkStart w:id="1" w:name="_Toc193963531"/>
+      <w:bookmarkStart w:id="1" w:name="_Toc197347606"/>
       <w:r>
         <w:lastRenderedPageBreak/>
         <w:t>Formelsamling</w:t>
@@ -1688,13 +1964,13 @@
       <w:pPr>
         <w:pStyle w:val="Overskrift3"/>
       </w:pPr>
-      <w:bookmarkStart w:id="2" w:name="_Toc193963532"/>
+      <w:bookmarkStart w:id="2" w:name="_Toc197347607"/>
       <w:r>
         <w:rPr>
           <w:noProof/>
         </w:rPr>
         <w:drawing>
-          <wp:anchor distT="0" distB="0" distL="114300" distR="114300" simplePos="0" relativeHeight="251672576" behindDoc="0" locked="0" layoutInCell="1" allowOverlap="1" wp14:anchorId="2FE5BDFD" wp14:editId="3DF45861">
+          <wp:anchor distT="0" distB="0" distL="114300" distR="114300" simplePos="0" relativeHeight="251672576" behindDoc="0" locked="0" layoutInCell="1" allowOverlap="1" wp14:anchorId="2FE5BDFD" wp14:editId="6FBA6861">
             <wp:simplePos x="0" y="0"/>
             <wp:positionH relativeFrom="column">
               <wp:posOffset>2475636</wp:posOffset>
@@ -1790,7 +2066,7 @@
       <w:pPr>
         <w:pStyle w:val="Overskrift2"/>
       </w:pPr>
-      <w:bookmarkStart w:id="3" w:name="_Toc193963533"/>
+      <w:bookmarkStart w:id="3" w:name="_Toc197347608"/>
       <w:r>
         <w:lastRenderedPageBreak/>
         <w:t>Opgaver</w:t>
@@ -1801,7 +2077,7 @@
       <w:pPr>
         <w:pStyle w:val="Overskrift3"/>
       </w:pPr>
-      <w:bookmarkStart w:id="4" w:name="_Toc193963534"/>
+      <w:bookmarkStart w:id="4" w:name="_Toc197347609"/>
       <w:r>
         <w:t>Ugeopgave 1.1 - Elektriske felter</w:t>
       </w:r>
@@ -2537,7 +2813,7 @@
           <w:lang w:val="en-US"/>
         </w:rPr>
       </w:pPr>
-      <w:bookmarkStart w:id="5" w:name="_Toc193963535"/>
+      <w:bookmarkStart w:id="5" w:name="_Toc197347610"/>
       <w:proofErr w:type="spellStart"/>
       <w:r>
         <w:rPr>
@@ -3081,7 +3357,7 @@
           <w:lang w:val="en-US"/>
         </w:rPr>
       </w:pPr>
-      <w:bookmarkStart w:id="6" w:name="_Toc193963536"/>
+      <w:bookmarkStart w:id="6" w:name="_Toc197347611"/>
       <w:proofErr w:type="spellStart"/>
       <w:r>
         <w:rPr>
@@ -3666,7 +3942,7 @@
           <w:lang w:eastAsia="da-DK"/>
         </w:rPr>
       </w:pPr>
-      <w:bookmarkStart w:id="7" w:name="_Toc193963537"/>
+      <w:bookmarkStart w:id="7" w:name="_Toc197347612"/>
       <w:r>
         <w:t>Ugeopgave 1.</w:t>
       </w:r>
@@ -4496,7 +4772,7 @@
           <w:lang w:val="en-US" w:eastAsia="da-DK"/>
         </w:rPr>
       </w:pPr>
-      <w:bookmarkStart w:id="8" w:name="_Toc193963538"/>
+      <w:bookmarkStart w:id="8" w:name="_Toc197347613"/>
       <w:proofErr w:type="spellStart"/>
       <w:r>
         <w:rPr>
@@ -9957,7 +10233,7 @@
           <w:lang w:val="en-US" w:eastAsia="da-DK"/>
         </w:rPr>
       </w:pPr>
-      <w:bookmarkStart w:id="9" w:name="_Toc193963539"/>
+      <w:bookmarkStart w:id="9" w:name="_Toc197347614"/>
       <w:proofErr w:type="spellStart"/>
       <w:r>
         <w:rPr>
@@ -11844,7 +12120,7 @@
           <w:lang w:val="en-US" w:eastAsia="da-DK"/>
         </w:rPr>
       </w:pPr>
-      <w:bookmarkStart w:id="10" w:name="_Toc193963540"/>
+      <w:bookmarkStart w:id="10" w:name="_Toc197347615"/>
       <w:proofErr w:type="spellStart"/>
       <w:r>
         <w:rPr>
@@ -12211,7 +12487,7 @@
           <w:noProof/>
         </w:rPr>
         <w:drawing>
-          <wp:anchor distT="0" distB="0" distL="114300" distR="114300" simplePos="0" relativeHeight="251677696" behindDoc="0" locked="0" layoutInCell="1" allowOverlap="1" wp14:anchorId="6ADFA04E" wp14:editId="7E632E4E">
+          <wp:anchor distT="0" distB="0" distL="114300" distR="114300" simplePos="0" relativeHeight="251677696" behindDoc="0" locked="0" layoutInCell="1" allowOverlap="1" wp14:anchorId="6ADFA04E" wp14:editId="32FB5A0D">
             <wp:simplePos x="0" y="0"/>
             <wp:positionH relativeFrom="column">
               <wp:posOffset>4457700</wp:posOffset>
@@ -13387,7 +13663,7 @@
           <w:lang w:val="en-US" w:eastAsia="da-DK"/>
         </w:rPr>
       </w:pPr>
-      <w:bookmarkStart w:id="11" w:name="_Toc193963541"/>
+      <w:bookmarkStart w:id="11" w:name="_Toc197347616"/>
       <w:proofErr w:type="spellStart"/>
       <w:r>
         <w:rPr>
@@ -14822,7 +15098,7 @@
           <w:lang w:val="en-US" w:eastAsia="da-DK"/>
         </w:rPr>
       </w:pPr>
-      <w:bookmarkStart w:id="12" w:name="_Toc193963542"/>
+      <w:bookmarkStart w:id="12" w:name="_Toc197347617"/>
       <w:proofErr w:type="spellStart"/>
       <w:r>
         <w:rPr>
@@ -14996,7 +15272,7 @@
           <w:lang w:val="en-US" w:eastAsia="da-DK"/>
         </w:rPr>
       </w:pPr>
-      <w:bookmarkStart w:id="13" w:name="_Toc193963543"/>
+      <w:bookmarkStart w:id="13" w:name="_Toc197347618"/>
       <w:proofErr w:type="spellStart"/>
       <w:r>
         <w:rPr>
@@ -15653,7 +15929,7 @@
           <w:lang w:val="en-US" w:eastAsia="da-DK"/>
         </w:rPr>
       </w:pPr>
-      <w:bookmarkStart w:id="14" w:name="_Toc193963544"/>
+      <w:bookmarkStart w:id="14" w:name="_Toc197347619"/>
       <w:proofErr w:type="spellStart"/>
       <w:r>
         <w:rPr>
@@ -16417,7 +16693,7 @@
           <w:lang w:eastAsia="da-DK"/>
         </w:rPr>
       </w:pPr>
-      <w:bookmarkStart w:id="15" w:name="_Toc193963545"/>
+      <w:bookmarkStart w:id="15" w:name="_Toc197347620"/>
       <w:r>
         <w:rPr>
           <w:rFonts w:eastAsiaTheme="minorEastAsia"/>
@@ -17632,7 +17908,7 @@
           <w:lang w:val="en-US"/>
         </w:rPr>
       </w:pPr>
-      <w:bookmarkStart w:id="16" w:name="_Toc193963546"/>
+      <w:bookmarkStart w:id="16" w:name="_Toc197347621"/>
       <w:proofErr w:type="spellStart"/>
       <w:r>
         <w:rPr>
@@ -20153,7 +20429,7 @@
           <w:lang w:val="en-US"/>
         </w:rPr>
       </w:pPr>
-      <w:bookmarkStart w:id="17" w:name="_Toc193963547"/>
+      <w:bookmarkStart w:id="17" w:name="_Toc197347622"/>
       <w:r>
         <w:rPr>
           <w:noProof/>
@@ -21420,7 +21696,7 @@
           <w:w w:val="105"/>
         </w:rPr>
       </w:pPr>
-      <w:bookmarkStart w:id="18" w:name="_Toc193963548"/>
+      <w:bookmarkStart w:id="18" w:name="_Toc197347623"/>
       <w:r>
         <w:rPr>
           <w:noProof/>
@@ -22146,7 +22422,7 @@
           <w:lang w:val="en-US"/>
         </w:rPr>
       </w:pPr>
-      <w:bookmarkStart w:id="19" w:name="_Toc193963549"/>
+      <w:bookmarkStart w:id="19" w:name="_Toc197347624"/>
       <w:proofErr w:type="spellStart"/>
       <w:r>
         <w:rPr>
@@ -22358,7 +22634,7 @@
           <w:lang w:val="en-US"/>
         </w:rPr>
       </w:pPr>
-      <w:bookmarkStart w:id="20" w:name="_Toc193963550"/>
+      <w:bookmarkStart w:id="20" w:name="_Toc197347625"/>
       <w:proofErr w:type="spellStart"/>
       <w:r>
         <w:rPr>
@@ -22697,9 +22973,31 @@
     <w:p>
       <w:pPr>
         <w:pStyle w:val="Overskrift3"/>
-      </w:pPr>
-      <w:r>
-        <w:t xml:space="preserve">Ugeopgave 7.1 </w:t>
+        <w:rPr>
+          <w:lang w:val="en-GB"/>
+        </w:rPr>
+      </w:pPr>
+      <w:bookmarkStart w:id="21" w:name="_Toc197347626"/>
+      <w:proofErr w:type="spellStart"/>
+      <w:r>
+        <w:rPr>
+          <w:lang w:val="en-GB"/>
+        </w:rPr>
+        <w:t>Ugeopgave</w:t>
+      </w:r>
+      <w:proofErr w:type="spellEnd"/>
+      <w:r>
+        <w:rPr>
+          <w:lang w:val="en-GB"/>
+        </w:rPr>
+        <w:t xml:space="preserve"> 7.1</w:t>
+      </w:r>
+      <w:bookmarkEnd w:id="21"/>
+      <w:r>
+        <w:rPr>
+          <w:lang w:val="en-GB"/>
+        </w:rPr>
+        <w:t xml:space="preserve"> </w:t>
       </w:r>
     </w:p>
     <w:p>
@@ -22780,19 +23078,7 @@
         <w:rPr>
           <w:lang w:val="en-US"/>
         </w:rPr>
-        <w:t>What would the bottleneck of the communication be: the</w:t>
-      </w:r>
-      <w:r>
-        <w:rPr>
-          <w:lang w:val="en-US"/>
-        </w:rPr>
-        <w:t xml:space="preserve"> </w:t>
-      </w:r>
-      <w:r>
-        <w:rPr>
-          <w:lang w:val="en-US"/>
-        </w:rPr>
-        <w:t>attenuation of the signal or the loss of coherence?</w:t>
+        <w:t>What would the bottleneck of the communication be: the attenuation of the signal or the loss of coherence?</w:t>
       </w:r>
     </w:p>
     <w:p>
@@ -22808,13 +23094,7 @@
             <w:rFonts w:ascii="Cambria Math" w:hAnsi="Cambria Math"/>
           </w:rPr>
           <w:lastRenderedPageBreak/>
-          <m:t>D</m:t>
-        </m:r>
-        <m:r>
-          <w:rPr>
-            <w:rFonts w:ascii="Cambria Math" w:hAnsi="Cambria Math"/>
-          </w:rPr>
-          <m:t>efiner</m:t>
+          <m:t>Definer</m:t>
         </m:r>
         <m:r>
           <w:rPr>
@@ -23138,74 +23418,44 @@
             <w:rPr>
               <w:rFonts w:ascii="Cambria Math" w:eastAsiaTheme="minorEastAsia" w:hAnsi="Cambria Math"/>
             </w:rPr>
-            <m:t>dB</m:t>
+            <m:t>dB·500km=100 dB</m:t>
           </m:r>
           <m:r>
+            <m:rPr>
+              <m:sty m:val="p"/>
+            </m:rPr>
             <w:rPr>
-              <w:rFonts w:ascii="Cambria Math" w:eastAsiaTheme="minorEastAsia" w:hAnsi="Cambria Math"/>
+              <w:rFonts w:eastAsiaTheme="minorEastAsia"/>
             </w:rPr>
-            <m:t>·500</m:t>
+            <w:br/>
           </m:r>
+        </m:oMath>
+        <m:oMath>
           <m:r>
-            <w:rPr>
-              <w:rFonts w:ascii="Cambria Math" w:eastAsiaTheme="minorEastAsia" w:hAnsi="Cambria Math"/>
-            </w:rPr>
-            <m:t>km</m:t>
-          </m:r>
-          <m:r>
-            <w:rPr>
-              <w:rFonts w:ascii="Cambria Math" w:eastAsiaTheme="minorEastAsia" w:hAnsi="Cambria Math"/>
-            </w:rPr>
-            <m:t xml:space="preserve">=100 </m:t>
-          </m:r>
-          <m:r>
-            <w:rPr>
-              <w:rFonts w:ascii="Cambria Math" w:eastAsiaTheme="minorEastAsia" w:hAnsi="Cambria Math"/>
-            </w:rPr>
-            <m:t>dB</m:t>
-          </m:r>
-          <m:r>
+            <m:rPr>
+              <m:sty m:val="p"/>
+            </m:rPr>
             <w:rPr>
               <w:rFonts w:eastAsiaTheme="minorEastAsia"/>
             </w:rPr>
             <w:br/>
           </m:r>
           <m:r>
+            <m:rPr>
+              <m:sty m:val="p"/>
+            </m:rPr>
             <w:rPr>
               <w:rFonts w:eastAsiaTheme="minorEastAsia"/>
             </w:rPr>
-            <w:br/>
-            <w:t xml:space="preserve">Så </w:t>
+            <m:t xml:space="preserve">Så </m:t>
           </m:r>
         </m:oMath>
       </m:oMathPara>
-      <w:proofErr w:type="spellStart"/>
       <w:r>
         <w:rPr>
           <w:rFonts w:eastAsiaTheme="minorEastAsia"/>
         </w:rPr>
-        <w:t>coherence</w:t>
-      </w:r>
-      <w:proofErr w:type="spellEnd"/>
-      <w:r>
-        <w:rPr>
-          <w:rFonts w:eastAsiaTheme="minorEastAsia"/>
-        </w:rPr>
-        <w:t xml:space="preserve"> længden vil opfylde den distance, men 100dB power </w:t>
-      </w:r>
-      <w:proofErr w:type="spellStart"/>
-      <w:r>
-        <w:rPr>
-          <w:rFonts w:eastAsiaTheme="minorEastAsia"/>
-        </w:rPr>
-        <w:t>loss</w:t>
-      </w:r>
-      <w:proofErr w:type="spellEnd"/>
-      <w:r>
-        <w:rPr>
-          <w:rFonts w:eastAsiaTheme="minorEastAsia"/>
-        </w:rPr>
-        <w:t xml:space="preserve"> vil være meget. </w:t>
+        <w:t xml:space="preserve">coherence længden vil opfylde den distance, men 100dB power loss vil være meget. </w:t>
       </w:r>
     </w:p>
     <w:p>
@@ -23285,6 +23535,7 @@
       </w:pPr>
       <w:r>
         <w:rPr>
+          <w:noProof/>
           <w:lang w:val="en-US"/>
         </w:rPr>
         <w:drawing>
@@ -23332,6 +23583,7 @@
       </w:pPr>
       <w:r>
         <w:rPr>
+          <w:noProof/>
           <w:lang w:val="en-US"/>
         </w:rPr>
         <w:drawing>
@@ -23454,19 +23706,7 @@
         <w:rPr>
           <w:lang w:val="en-US"/>
         </w:rPr>
-        <w:t>What is the relation between frequency and phase noise? What’s the significance of 1/f noise and</w:t>
-      </w:r>
-      <w:r>
-        <w:rPr>
-          <w:lang w:val="en-US"/>
-        </w:rPr>
-        <w:t xml:space="preserve"> </w:t>
-      </w:r>
-      <w:r>
-        <w:rPr>
-          <w:lang w:val="en-US"/>
-        </w:rPr>
-        <w:t>the noise floor, S... What are the origins of these kinds of noise?</w:t>
+        <w:t>What is the relation between frequency and phase noise? What’s the significance of 1/f noise and the noise floor, S... What are the origins of these kinds of noise?</w:t>
       </w:r>
     </w:p>
     <w:p>
@@ -23702,19 +23942,7 @@
         <w:rPr>
           <w:lang w:val="en-US"/>
         </w:rPr>
-        <w:t>. Ss¢(f) = Soo, what would the laser spectrum look</w:t>
-      </w:r>
-      <w:r>
-        <w:rPr>
-          <w:lang w:val="en-US"/>
-        </w:rPr>
-        <w:t xml:space="preserve"> </w:t>
-      </w:r>
-      <w:r>
-        <w:rPr>
-          <w:lang w:val="en-US"/>
-        </w:rPr>
-        <w:t>like? What can be obtained from this spectrum and what is its significance?</w:t>
+        <w:t>. Ss¢(f) = Soo, what would the laser spectrum look like? What can be obtained from this spectrum and what is its significance?</w:t>
       </w:r>
     </w:p>
     <w:p>
@@ -23738,6 +23966,7 @@
           <w:lang w:val="en-US"/>
         </w:rPr>
       </w:pPr>
+      <w:bookmarkStart w:id="22" w:name="_Toc197347627"/>
       <w:proofErr w:type="spellStart"/>
       <w:r>
         <w:rPr>
@@ -23752,6 +23981,7 @@
         </w:rPr>
         <w:t xml:space="preserve"> 7.3</w:t>
       </w:r>
+      <w:bookmarkEnd w:id="22"/>
     </w:p>
     <w:p>
       <w:pPr>
@@ -23766,6 +23996,7 @@
       </w:pPr>
       <w:r>
         <w:rPr>
+          <w:noProof/>
           <w:lang w:val="en-US"/>
         </w:rPr>
         <w:drawing>
@@ -24220,31 +24451,7 @@
         <w:rPr>
           <w:lang w:val="en-US"/>
         </w:rPr>
-        <w:t>If one wanted to inject external optical feedback into a laser, but wanted to filter the wavelength,</w:t>
-      </w:r>
-      <w:r>
-        <w:rPr>
-          <w:lang w:val="en-US"/>
-        </w:rPr>
-        <w:t xml:space="preserve"> </w:t>
-      </w:r>
-      <w:r>
-        <w:rPr>
-          <w:lang w:val="en-US"/>
-        </w:rPr>
-        <w:t>such that only a specific wavelength of the original light is fed back into the laser, how would one</w:t>
-      </w:r>
-      <w:r>
-        <w:rPr>
-          <w:lang w:val="en-US"/>
-        </w:rPr>
-        <w:t xml:space="preserve"> </w:t>
-      </w:r>
-      <w:r>
-        <w:rPr>
-          <w:lang w:val="en-US"/>
-        </w:rPr>
-        <w:t>go about it?</w:t>
+        <w:t>If one wanted to inject external optical feedback into a laser, but wanted to filter the wavelength, such that only a specific wavelength of the original light is fed back into the laser, how would one go about it?</w:t>
       </w:r>
     </w:p>
     <w:p>
@@ -24629,6 +24836,1798 @@
         <w:t>to create this locking, which optical components could be used?</w:t>
       </w:r>
     </w:p>
+    <w:p>
+      <w:pPr>
+        <w:rPr>
+          <w:lang w:val="en-US"/>
+        </w:rPr>
+      </w:pPr>
+      <w:r>
+        <w:rPr>
+          <w:lang w:val="en-US"/>
+        </w:rPr>
+        <w:br w:type="page"/>
+      </w:r>
+    </w:p>
+    <w:p>
+      <w:pPr>
+        <w:pStyle w:val="Overskrift3"/>
+        <w:rPr>
+          <w:lang w:val="en-US"/>
+        </w:rPr>
+      </w:pPr>
+      <w:bookmarkStart w:id="23" w:name="_Toc197347628"/>
+      <w:proofErr w:type="spellStart"/>
+      <w:r>
+        <w:rPr>
+          <w:lang w:val="en-US"/>
+        </w:rPr>
+        <w:lastRenderedPageBreak/>
+        <w:t>Ugeopgave</w:t>
+      </w:r>
+      <w:proofErr w:type="spellEnd"/>
+      <w:r>
+        <w:rPr>
+          <w:lang w:val="en-US"/>
+        </w:rPr>
+        <w:t xml:space="preserve"> 13.1</w:t>
+      </w:r>
+      <w:r>
+        <w:rPr>
+          <w:lang w:val="en-US"/>
+        </w:rPr>
+        <w:t xml:space="preserve"> - Ring </w:t>
+      </w:r>
+      <w:proofErr w:type="spellStart"/>
+      <w:r>
+        <w:rPr>
+          <w:lang w:val="en-US"/>
+        </w:rPr>
+        <w:t>resonatorer</w:t>
+      </w:r>
+      <w:bookmarkEnd w:id="23"/>
+      <w:proofErr w:type="spellEnd"/>
+      <w:r>
+        <w:rPr>
+          <w:lang w:val="en-US"/>
+        </w:rPr>
+        <w:t xml:space="preserve"> </w:t>
+      </w:r>
+    </w:p>
+    <w:p>
+      <w:pPr>
+        <w:pStyle w:val="Listeafsnit"/>
+        <w:numPr>
+          <w:ilvl w:val="0"/>
+          <w:numId w:val="22"/>
+        </w:numPr>
+        <w:rPr>
+          <w:lang w:val="en-US"/>
+        </w:rPr>
+      </w:pPr>
+      <w:r>
+        <w:rPr>
+          <w:lang w:val="en-US"/>
+        </w:rPr>
+        <w:t>Using the data provided from the lab, extract the quality factor, the free spectral range (FSR) and the full width half maximum of these resonances.</w:t>
+      </w:r>
+    </w:p>
+    <w:p>
+      <w:pPr>
+        <w:rPr>
+          <w:rFonts w:eastAsiaTheme="minorEastAsia"/>
+        </w:rPr>
+      </w:pPr>
+      <w:r>
+        <w:t>Jeg estimerer FSR til at være 0</w:t>
+      </w:r>
+      <w:r>
+        <w:t xml:space="preserve">,35THz = 350GHz </w:t>
+      </w:r>
+      <w:r>
+        <w:br/>
+      </w:r>
+      <w:r>
+        <w:rPr>
+          <w:rFonts w:eastAsiaTheme="minorEastAsia"/>
+        </w:rPr>
+        <w:t>=============</w:t>
+      </w:r>
+      <w:r>
+        <w:br/>
+      </w:r>
+      <m:oMath>
+        <m:r>
+          <w:rPr>
+            <w:rFonts w:ascii="Cambria Math" w:hAnsi="Cambria Math"/>
+          </w:rPr>
+          <m:t>FSR=350GHz</m:t>
+        </m:r>
+      </m:oMath>
+      <w:r>
+        <w:rPr>
+          <w:rFonts w:eastAsiaTheme="minorEastAsia"/>
+        </w:rPr>
+        <w:t xml:space="preserve"> </w:t>
+      </w:r>
+      <w:r>
+        <w:rPr>
+          <w:rFonts w:eastAsiaTheme="minorEastAsia"/>
+        </w:rPr>
+        <w:br/>
+        <w:t>=============</w:t>
+      </w:r>
+    </w:p>
+    <w:p>
+      <m:oMath>
+        <m:sSub>
+          <m:sSubPr>
+            <m:ctrlPr>
+              <w:rPr>
+                <w:rFonts w:ascii="Cambria Math" w:hAnsi="Cambria Math"/>
+                <w:i/>
+              </w:rPr>
+            </m:ctrlPr>
+          </m:sSubPr>
+          <m:e>
+            <m:r>
+              <w:rPr>
+                <w:rFonts w:ascii="Cambria Math" w:hAnsi="Cambria Math"/>
+              </w:rPr>
+              <m:t>Q</m:t>
+            </m:r>
+          </m:e>
+          <m:sub>
+            <m:r>
+              <w:rPr>
+                <w:rFonts w:ascii="Cambria Math" w:hAnsi="Cambria Math"/>
+              </w:rPr>
+              <m:t>total</m:t>
+            </m:r>
+          </m:sub>
+        </m:sSub>
+        <m:r>
+          <w:rPr>
+            <w:rFonts w:ascii="Cambria Math" w:hAnsi="Cambria Math"/>
+          </w:rPr>
+          <m:t>=</m:t>
+        </m:r>
+        <m:f>
+          <m:fPr>
+            <m:ctrlPr>
+              <w:rPr>
+                <w:rFonts w:ascii="Cambria Math" w:hAnsi="Cambria Math"/>
+                <w:i/>
+              </w:rPr>
+            </m:ctrlPr>
+          </m:fPr>
+          <m:num>
+            <m:sSub>
+              <m:sSubPr>
+                <m:ctrlPr>
+                  <w:rPr>
+                    <w:rFonts w:ascii="Cambria Math" w:hAnsi="Cambria Math"/>
+                    <w:i/>
+                  </w:rPr>
+                </m:ctrlPr>
+              </m:sSubPr>
+              <m:e>
+                <m:r>
+                  <w:rPr>
+                    <w:rFonts w:ascii="Cambria Math" w:hAnsi="Cambria Math"/>
+                  </w:rPr>
+                  <m:t>f</m:t>
+                </m:r>
+              </m:e>
+              <m:sub>
+                <m:r>
+                  <w:rPr>
+                    <w:rFonts w:ascii="Cambria Math" w:hAnsi="Cambria Math"/>
+                  </w:rPr>
+                  <m:t>0</m:t>
+                </m:r>
+              </m:sub>
+            </m:sSub>
+          </m:num>
+          <m:den>
+            <m:r>
+              <m:rPr>
+                <m:sty m:val="p"/>
+              </m:rPr>
+              <w:rPr>
+                <w:rFonts w:ascii="Cambria Math" w:hAnsi="Cambria Math"/>
+              </w:rPr>
+              <m:t>Γ</m:t>
+            </m:r>
+          </m:den>
+        </m:f>
+      </m:oMath>
+      <w:r>
+        <w:rPr>
+          <w:rFonts w:eastAsiaTheme="minorEastAsia"/>
+        </w:rPr>
+        <w:t xml:space="preserve"> </w:t>
+      </w:r>
+      <w:r>
+        <w:rPr>
+          <w:rFonts w:eastAsiaTheme="minorEastAsia"/>
+        </w:rPr>
+        <w:br/>
+      </w:r>
+      <w:r>
+        <w:t>Beskriver sammenhængen mellem resonansfrekvensen og linjebredden.</w:t>
+      </w:r>
+    </w:p>
+    <w:p>
+      <w:pPr>
+        <w:rPr>
+          <w:rFonts w:eastAsiaTheme="minorEastAsia"/>
+        </w:rPr>
+      </w:pPr>
+      <m:oMath>
+        <m:r>
+          <m:rPr>
+            <m:sty m:val="p"/>
+          </m:rPr>
+          <w:rPr>
+            <w:rFonts w:ascii="Cambria Math" w:hAnsi="Cambria Math"/>
+          </w:rPr>
+          <m:t>Γ</m:t>
+        </m:r>
+        <m:r>
+          <w:rPr>
+            <w:rFonts w:ascii="Cambria Math" w:hAnsi="Cambria Math"/>
+          </w:rPr>
+          <m:t>=193,41THz-193,38THz=0,03THz</m:t>
+        </m:r>
+      </m:oMath>
+      <w:r>
+        <w:rPr>
+          <w:rFonts w:eastAsiaTheme="minorEastAsia"/>
+        </w:rPr>
+        <w:t xml:space="preserve">  </w:t>
+      </w:r>
+      <w:r>
+        <w:rPr>
+          <w:rFonts w:eastAsiaTheme="minorEastAsia"/>
+        </w:rPr>
+        <w:br/>
+        <w:t>Estimerer jeg bredden til at være i halvdelen af dybden.</w:t>
+      </w:r>
+      <w:r>
+        <w:br/>
+      </w:r>
+      <m:oMath>
+        <m:sSub>
+          <m:sSubPr>
+            <m:ctrlPr>
+              <w:rPr>
+                <w:rFonts w:ascii="Cambria Math" w:hAnsi="Cambria Math"/>
+                <w:i/>
+              </w:rPr>
+            </m:ctrlPr>
+          </m:sSubPr>
+          <m:e>
+            <m:r>
+              <w:rPr>
+                <w:rFonts w:ascii="Cambria Math" w:hAnsi="Cambria Math"/>
+              </w:rPr>
+              <m:t>f</m:t>
+            </m:r>
+          </m:e>
+          <m:sub>
+            <m:r>
+              <w:rPr>
+                <w:rFonts w:ascii="Cambria Math" w:hAnsi="Cambria Math"/>
+              </w:rPr>
+              <m:t>0</m:t>
+            </m:r>
+          </m:sub>
+        </m:sSub>
+        <m:r>
+          <w:rPr>
+            <w:rFonts w:ascii="Cambria Math" w:hAnsi="Cambria Math"/>
+          </w:rPr>
+          <m:t>=193,395THz</m:t>
+        </m:r>
+      </m:oMath>
+      <w:r>
+        <w:rPr>
+          <w:rFonts w:eastAsiaTheme="minorEastAsia"/>
+        </w:rPr>
+        <w:t xml:space="preserve"> </w:t>
+      </w:r>
+    </w:p>
+    <w:p>
+      <w:pPr>
+        <w:rPr>
+          <w:rFonts w:eastAsiaTheme="minorEastAsia"/>
+        </w:rPr>
+      </w:pPr>
+      <w:r>
+        <w:rPr>
+          <w:rFonts w:eastAsiaTheme="minorEastAsia"/>
+        </w:rPr>
+        <w:t>======================================</w:t>
+      </w:r>
+      <w:r>
+        <w:rPr>
+          <w:rFonts w:eastAsiaTheme="minorEastAsia"/>
+        </w:rPr>
+        <w:br/>
+      </w:r>
+      <m:oMath>
+        <m:sSub>
+          <m:sSubPr>
+            <m:ctrlPr>
+              <w:rPr>
+                <w:rFonts w:ascii="Cambria Math" w:hAnsi="Cambria Math"/>
+                <w:i/>
+              </w:rPr>
+            </m:ctrlPr>
+          </m:sSubPr>
+          <m:e>
+            <m:r>
+              <w:rPr>
+                <w:rFonts w:ascii="Cambria Math" w:hAnsi="Cambria Math"/>
+              </w:rPr>
+              <m:t>Q</m:t>
+            </m:r>
+          </m:e>
+          <m:sub>
+            <m:r>
+              <w:rPr>
+                <w:rFonts w:ascii="Cambria Math" w:hAnsi="Cambria Math"/>
+              </w:rPr>
+              <m:t>total</m:t>
+            </m:r>
+          </m:sub>
+        </m:sSub>
+        <m:r>
+          <w:rPr>
+            <w:rFonts w:ascii="Cambria Math" w:hAnsi="Cambria Math"/>
+          </w:rPr>
+          <m:t>=</m:t>
+        </m:r>
+        <m:f>
+          <m:fPr>
+            <m:ctrlPr>
+              <w:rPr>
+                <w:rFonts w:ascii="Cambria Math" w:hAnsi="Cambria Math"/>
+                <w:i/>
+              </w:rPr>
+            </m:ctrlPr>
+          </m:fPr>
+          <m:num>
+            <m:sSub>
+              <m:sSubPr>
+                <m:ctrlPr>
+                  <w:rPr>
+                    <w:rFonts w:ascii="Cambria Math" w:hAnsi="Cambria Math"/>
+                    <w:i/>
+                  </w:rPr>
+                </m:ctrlPr>
+              </m:sSubPr>
+              <m:e>
+                <m:r>
+                  <w:rPr>
+                    <w:rFonts w:ascii="Cambria Math" w:hAnsi="Cambria Math"/>
+                  </w:rPr>
+                  <m:t>f</m:t>
+                </m:r>
+              </m:e>
+              <m:sub>
+                <m:r>
+                  <w:rPr>
+                    <w:rFonts w:ascii="Cambria Math" w:hAnsi="Cambria Math"/>
+                  </w:rPr>
+                  <m:t>0</m:t>
+                </m:r>
+              </m:sub>
+            </m:sSub>
+          </m:num>
+          <m:den>
+            <m:r>
+              <m:rPr>
+                <m:sty m:val="p"/>
+              </m:rPr>
+              <w:rPr>
+                <w:rFonts w:ascii="Cambria Math" w:hAnsi="Cambria Math"/>
+              </w:rPr>
+              <m:t>Γ</m:t>
+            </m:r>
+          </m:den>
+        </m:f>
+        <m:r>
+          <w:rPr>
+            <w:rFonts w:ascii="Cambria Math" w:hAnsi="Cambria Math"/>
+          </w:rPr>
+          <m:t>=</m:t>
+        </m:r>
+        <m:f>
+          <m:fPr>
+            <m:ctrlPr>
+              <w:rPr>
+                <w:rFonts w:ascii="Cambria Math" w:hAnsi="Cambria Math"/>
+                <w:i/>
+              </w:rPr>
+            </m:ctrlPr>
+          </m:fPr>
+          <m:num>
+            <m:r>
+              <w:rPr>
+                <w:rFonts w:ascii="Cambria Math" w:hAnsi="Cambria Math"/>
+              </w:rPr>
+              <m:t>193,395THz</m:t>
+            </m:r>
+          </m:num>
+          <m:den>
+            <m:r>
+              <w:rPr>
+                <w:rFonts w:ascii="Cambria Math" w:hAnsi="Cambria Math"/>
+              </w:rPr>
+              <m:t>0,03THz</m:t>
+            </m:r>
+          </m:den>
+        </m:f>
+        <m:r>
+          <w:rPr>
+            <w:rFonts w:ascii="Cambria Math" w:hAnsi="Cambria Math"/>
+          </w:rPr>
+          <m:t>=6446,500000000001</m:t>
+        </m:r>
+      </m:oMath>
+      <w:r>
+        <w:rPr>
+          <w:rFonts w:eastAsiaTheme="minorEastAsia"/>
+        </w:rPr>
+        <w:t xml:space="preserve"> </w:t>
+      </w:r>
+      <w:r>
+        <w:rPr>
+          <w:rFonts w:eastAsiaTheme="minorEastAsia"/>
+        </w:rPr>
+        <w:br/>
+        <w:t>======================================</w:t>
+      </w:r>
+    </w:p>
+    <w:p>
+      <w:pPr>
+        <w:rPr>
+          <w:rFonts w:eastAsiaTheme="minorEastAsia"/>
+        </w:rPr>
+      </w:pPr>
+      <m:oMathPara>
+        <m:oMath>
+          <m:r>
+            <w:rPr>
+              <w:rFonts w:ascii="Cambria Math" w:hAnsi="Cambria Math"/>
+            </w:rPr>
+            <m:t>Q=</m:t>
+          </m:r>
+          <m:sSub>
+            <m:sSubPr>
+              <m:ctrlPr>
+                <w:rPr>
+                  <w:rFonts w:ascii="Cambria Math" w:hAnsi="Cambria Math"/>
+                  <w:i/>
+                </w:rPr>
+              </m:ctrlPr>
+            </m:sSubPr>
+            <m:e>
+              <m:r>
+                <w:rPr>
+                  <w:rFonts w:ascii="Cambria Math" w:hAnsi="Cambria Math"/>
+                </w:rPr>
+                <m:t>ω</m:t>
+              </m:r>
+            </m:e>
+            <m:sub>
+              <m:r>
+                <w:rPr>
+                  <w:rFonts w:ascii="Cambria Math" w:hAnsi="Cambria Math"/>
+                </w:rPr>
+                <m:t>0</m:t>
+              </m:r>
+            </m:sub>
+          </m:sSub>
+          <m:sSub>
+            <m:sSubPr>
+              <m:ctrlPr>
+                <w:rPr>
+                  <w:rFonts w:ascii="Cambria Math" w:hAnsi="Cambria Math"/>
+                  <w:i/>
+                </w:rPr>
+              </m:ctrlPr>
+            </m:sSubPr>
+            <m:e>
+              <m:r>
+                <w:rPr>
+                  <w:rFonts w:ascii="Cambria Math" w:hAnsi="Cambria Math"/>
+                </w:rPr>
+                <m:t>τ</m:t>
+              </m:r>
+            </m:e>
+            <m:sub>
+              <m:r>
+                <w:rPr>
+                  <w:rFonts w:ascii="Cambria Math" w:hAnsi="Cambria Math"/>
+                </w:rPr>
+                <m:t>ph</m:t>
+              </m:r>
+            </m:sub>
+          </m:sSub>
+          <m:r>
+            <m:rPr>
+              <m:sty m:val="p"/>
+            </m:rPr>
+            <w:rPr>
+              <w:rFonts w:eastAsiaTheme="minorEastAsia"/>
+            </w:rPr>
+            <w:br/>
+          </m:r>
+        </m:oMath>
+      </m:oMathPara>
+    </w:p>
+    <w:p>
+      <w:pPr>
+        <w:rPr>
+          <w:rFonts w:eastAsiaTheme="minorEastAsia"/>
+        </w:rPr>
+      </w:pPr>
+    </w:p>
+    <w:p>
+      <w:pPr>
+        <w:pStyle w:val="Listeafsnit"/>
+        <w:numPr>
+          <w:ilvl w:val="0"/>
+          <w:numId w:val="22"/>
+        </w:numPr>
+        <w:rPr>
+          <w:lang w:val="en-US"/>
+        </w:rPr>
+      </w:pPr>
+      <w:r>
+        <w:rPr>
+          <w:lang w:val="en-US"/>
+        </w:rPr>
+        <w:t>What is the physical meaning of the quality factor of a ring resonator?</w:t>
+      </w:r>
+    </w:p>
+    <w:p>
+      <w:r>
+        <w:t>Den fortæller noget om tabet</w:t>
+      </w:r>
+      <w:r>
+        <w:t xml:space="preserve"> i en ring </w:t>
+      </w:r>
+      <w:proofErr w:type="spellStart"/>
+      <w:r>
+        <w:t>resonator</w:t>
+      </w:r>
+      <w:proofErr w:type="spellEnd"/>
+      <w:r>
+        <w:t xml:space="preserve">. Jo højere, jo mere tab. </w:t>
+      </w:r>
+    </w:p>
+    <w:p/>
+    <w:p/>
+    <w:p>
+      <w:pPr>
+        <w:pStyle w:val="Listeafsnit"/>
+        <w:numPr>
+          <w:ilvl w:val="0"/>
+          <w:numId w:val="22"/>
+        </w:numPr>
+        <w:rPr>
+          <w:lang w:val="en-US"/>
+        </w:rPr>
+      </w:pPr>
+      <w:r>
+        <w:rPr>
+          <w:lang w:val="en-US"/>
+        </w:rPr>
+        <w:t>Calculate the photon lifetime of this ring resonator.</w:t>
+      </w:r>
+    </w:p>
+    <w:p>
+      <w:pPr>
+        <w:rPr>
+          <w:rFonts w:eastAsiaTheme="minorEastAsia"/>
+          <w:lang w:val="en-GB"/>
+        </w:rPr>
+      </w:pPr>
+      <w:r>
+        <w:rPr>
+          <w:rFonts w:eastAsiaTheme="minorEastAsia"/>
+          <w:lang w:val="en-GB"/>
+        </w:rPr>
+        <w:t>==============================================</w:t>
+      </w:r>
+      <w:r>
+        <w:rPr>
+          <w:rFonts w:eastAsiaTheme="minorEastAsia"/>
+          <w:lang w:val="en-GB"/>
+        </w:rPr>
+        <w:br/>
+      </w:r>
+      <m:oMath>
+        <m:sSub>
+          <m:sSubPr>
+            <m:ctrlPr>
+              <w:rPr>
+                <w:rFonts w:ascii="Cambria Math" w:hAnsi="Cambria Math"/>
+                <w:i/>
+              </w:rPr>
+            </m:ctrlPr>
+          </m:sSubPr>
+          <m:e>
+            <m:r>
+              <w:rPr>
+                <w:rFonts w:ascii="Cambria Math" w:hAnsi="Cambria Math"/>
+              </w:rPr>
+              <m:t>τ</m:t>
+            </m:r>
+          </m:e>
+          <m:sub>
+            <m:r>
+              <w:rPr>
+                <w:rFonts w:ascii="Cambria Math" w:hAnsi="Cambria Math"/>
+              </w:rPr>
+              <m:t>p</m:t>
+            </m:r>
+            <m:r>
+              <w:rPr>
+                <w:rFonts w:ascii="Cambria Math" w:hAnsi="Cambria Math"/>
+                <w:lang w:val="en-GB"/>
+              </w:rPr>
+              <m:t>h</m:t>
+            </m:r>
+          </m:sub>
+        </m:sSub>
+        <m:r>
+          <w:rPr>
+            <w:rFonts w:ascii="Cambria Math" w:hAnsi="Cambria Math"/>
+            <w:lang w:val="en-GB"/>
+          </w:rPr>
+          <m:t>=</m:t>
+        </m:r>
+        <m:f>
+          <m:fPr>
+            <m:ctrlPr>
+              <w:rPr>
+                <w:rFonts w:ascii="Cambria Math" w:eastAsiaTheme="minorEastAsia" w:hAnsi="Cambria Math"/>
+                <w:i/>
+              </w:rPr>
+            </m:ctrlPr>
+          </m:fPr>
+          <m:num>
+            <m:r>
+              <w:rPr>
+                <w:rFonts w:ascii="Cambria Math" w:eastAsiaTheme="minorEastAsia" w:hAnsi="Cambria Math"/>
+              </w:rPr>
+              <m:t>Q</m:t>
+            </m:r>
+          </m:num>
+          <m:den>
+            <m:sSub>
+              <m:sSubPr>
+                <m:ctrlPr>
+                  <w:rPr>
+                    <w:rFonts w:ascii="Cambria Math" w:eastAsiaTheme="minorEastAsia" w:hAnsi="Cambria Math"/>
+                    <w:i/>
+                  </w:rPr>
+                </m:ctrlPr>
+              </m:sSubPr>
+              <m:e>
+                <m:r>
+                  <w:rPr>
+                    <w:rFonts w:ascii="Cambria Math" w:eastAsiaTheme="minorEastAsia" w:hAnsi="Cambria Math"/>
+                  </w:rPr>
+                  <m:t>ω</m:t>
+                </m:r>
+              </m:e>
+              <m:sub>
+                <m:r>
+                  <w:rPr>
+                    <w:rFonts w:ascii="Cambria Math" w:eastAsiaTheme="minorEastAsia" w:hAnsi="Cambria Math"/>
+                    <w:lang w:val="en-GB"/>
+                  </w:rPr>
+                  <m:t>0</m:t>
+                </m:r>
+              </m:sub>
+            </m:sSub>
+          </m:den>
+        </m:f>
+        <m:r>
+          <w:rPr>
+            <w:rFonts w:ascii="Cambria Math" w:eastAsiaTheme="minorEastAsia" w:hAnsi="Cambria Math"/>
+            <w:lang w:val="en-GB"/>
+          </w:rPr>
+          <m:t>=</m:t>
+        </m:r>
+        <m:f>
+          <m:fPr>
+            <m:ctrlPr>
+              <w:rPr>
+                <w:rFonts w:ascii="Cambria Math" w:eastAsiaTheme="minorEastAsia" w:hAnsi="Cambria Math"/>
+                <w:i/>
+              </w:rPr>
+            </m:ctrlPr>
+          </m:fPr>
+          <m:num>
+            <m:r>
+              <w:rPr>
+                <w:rFonts w:ascii="Cambria Math" w:eastAsiaTheme="minorEastAsia" w:hAnsi="Cambria Math"/>
+                <w:lang w:val="en-GB"/>
+              </w:rPr>
+              <m:t>6446,5</m:t>
+            </m:r>
+          </m:num>
+          <m:den>
+            <m:r>
+              <w:rPr>
+                <w:rFonts w:ascii="Cambria Math" w:eastAsiaTheme="minorEastAsia" w:hAnsi="Cambria Math"/>
+                <w:lang w:val="en-GB"/>
+              </w:rPr>
+              <m:t>2</m:t>
+            </m:r>
+            <m:r>
+              <w:rPr>
+                <w:rFonts w:ascii="Cambria Math" w:eastAsiaTheme="minorEastAsia" w:hAnsi="Cambria Math"/>
+              </w:rPr>
+              <m:t>π</m:t>
+            </m:r>
+            <m:r>
+              <w:rPr>
+                <w:rFonts w:ascii="Cambria Math" w:eastAsiaTheme="minorEastAsia" w:hAnsi="Cambria Math"/>
+                <w:lang w:val="en-GB"/>
+              </w:rPr>
+              <m:t>·193,395·</m:t>
+            </m:r>
+            <m:sSup>
+              <m:sSupPr>
+                <m:ctrlPr>
+                  <w:rPr>
+                    <w:rFonts w:ascii="Cambria Math" w:eastAsiaTheme="minorEastAsia" w:hAnsi="Cambria Math"/>
+                    <w:i/>
+                  </w:rPr>
+                </m:ctrlPr>
+              </m:sSupPr>
+              <m:e>
+                <m:r>
+                  <w:rPr>
+                    <w:rFonts w:ascii="Cambria Math" w:eastAsiaTheme="minorEastAsia" w:hAnsi="Cambria Math"/>
+                    <w:lang w:val="en-GB"/>
+                  </w:rPr>
+                  <m:t>10</m:t>
+                </m:r>
+              </m:e>
+              <m:sup>
+                <m:r>
+                  <w:rPr>
+                    <w:rFonts w:ascii="Cambria Math" w:eastAsiaTheme="minorEastAsia" w:hAnsi="Cambria Math"/>
+                    <w:lang w:val="en-GB"/>
+                  </w:rPr>
+                  <m:t>12</m:t>
+                </m:r>
+              </m:sup>
+            </m:sSup>
+          </m:den>
+        </m:f>
+        <m:r>
+          <w:rPr>
+            <w:rFonts w:ascii="Cambria Math" w:eastAsiaTheme="minorEastAsia" w:hAnsi="Cambria Math"/>
+            <w:lang w:val="en-GB"/>
+          </w:rPr>
+          <m:t>≈5,305164769729843·</m:t>
+        </m:r>
+        <m:sSup>
+          <m:sSupPr>
+            <m:ctrlPr>
+              <w:rPr>
+                <w:rFonts w:ascii="Cambria Math" w:eastAsiaTheme="minorEastAsia" w:hAnsi="Cambria Math"/>
+                <w:i/>
+              </w:rPr>
+            </m:ctrlPr>
+          </m:sSupPr>
+          <m:e>
+            <m:r>
+              <w:rPr>
+                <w:rFonts w:ascii="Cambria Math" w:eastAsiaTheme="minorEastAsia" w:hAnsi="Cambria Math"/>
+                <w:lang w:val="en-GB"/>
+              </w:rPr>
+              <m:t>10</m:t>
+            </m:r>
+          </m:e>
+          <m:sup>
+            <m:r>
+              <w:rPr>
+                <w:rFonts w:ascii="Cambria Math" w:eastAsiaTheme="minorEastAsia" w:hAnsi="Cambria Math"/>
+                <w:lang w:val="en-GB"/>
+              </w:rPr>
+              <m:t>-12</m:t>
+            </m:r>
+          </m:sup>
+        </m:sSup>
+        <m:r>
+          <w:rPr>
+            <w:rFonts w:ascii="Cambria Math" w:eastAsiaTheme="minorEastAsia" w:hAnsi="Cambria Math"/>
+          </w:rPr>
+          <m:t>s</m:t>
+        </m:r>
+      </m:oMath>
+      <w:r>
+        <w:rPr>
+          <w:rFonts w:eastAsiaTheme="minorEastAsia"/>
+          <w:lang w:val="en-GB"/>
+        </w:rPr>
+        <w:t xml:space="preserve"> </w:t>
+      </w:r>
+      <w:r>
+        <w:rPr>
+          <w:rFonts w:eastAsiaTheme="minorEastAsia"/>
+          <w:lang w:val="en-GB"/>
+        </w:rPr>
+        <w:br/>
+        <w:t>==============================================</w:t>
+      </w:r>
+    </w:p>
+    <w:p>
+      <w:pPr>
+        <w:rPr>
+          <w:lang w:val="en-US"/>
+        </w:rPr>
+      </w:pPr>
+    </w:p>
+    <w:p>
+      <w:pPr>
+        <w:rPr>
+          <w:lang w:val="en-US"/>
+        </w:rPr>
+      </w:pPr>
+    </w:p>
+    <w:p>
+      <w:pPr>
+        <w:rPr>
+          <w:lang w:val="en-US"/>
+        </w:rPr>
+      </w:pPr>
+    </w:p>
+    <w:p>
+      <w:pPr>
+        <w:rPr>
+          <w:lang w:val="en-US"/>
+        </w:rPr>
+      </w:pPr>
+    </w:p>
+    <w:p>
+      <w:pPr>
+        <w:pStyle w:val="Overskrift3"/>
+        <w:rPr>
+          <w:lang w:val="en-US"/>
+        </w:rPr>
+      </w:pPr>
+      <w:bookmarkStart w:id="24" w:name="_Toc197347629"/>
+      <w:proofErr w:type="spellStart"/>
+      <w:r>
+        <w:rPr>
+          <w:lang w:val="en-US"/>
+        </w:rPr>
+        <w:lastRenderedPageBreak/>
+        <w:t>Ugeopgave</w:t>
+      </w:r>
+      <w:proofErr w:type="spellEnd"/>
+      <w:r>
+        <w:rPr>
+          <w:lang w:val="en-US"/>
+        </w:rPr>
+        <w:t xml:space="preserve"> 13.2 - Optical switches</w:t>
+      </w:r>
+      <w:bookmarkEnd w:id="24"/>
+      <w:r>
+        <w:rPr>
+          <w:lang w:val="en-US"/>
+        </w:rPr>
+        <w:t xml:space="preserve"> </w:t>
+      </w:r>
+    </w:p>
+    <w:p>
+      <w:pPr>
+        <w:rPr>
+          <w:lang w:val="en-US"/>
+        </w:rPr>
+      </w:pPr>
+      <w:r>
+        <w:rPr>
+          <w:lang w:val="en-US"/>
+        </w:rPr>
+        <w:t>Discuss the advantages of all-optical switches compared to electro-optic, MEMS and thermal-optic switches.</w:t>
+      </w:r>
+    </w:p>
+    <w:p>
+      <w:r>
+        <w:t xml:space="preserve">MEMS: </w:t>
+      </w:r>
+      <w:r>
+        <w:br/>
+        <w:t xml:space="preserve">For: </w:t>
+      </w:r>
+      <w:r>
+        <w:br/>
+        <w:t>Overskuelig måde at</w:t>
+      </w:r>
+      <w:r>
+        <w:t xml:space="preserve"> få vinklet lys på</w:t>
+      </w:r>
+    </w:p>
+    <w:p>
+      <w:r>
+        <w:t xml:space="preserve">Imod: </w:t>
+      </w:r>
+      <w:r>
+        <w:br/>
+        <w:t>Det er mekanisk, så det kommer med nogle begrænsninger.</w:t>
+      </w:r>
+    </w:p>
+    <w:p/>
+    <w:p>
+      <w:proofErr w:type="spellStart"/>
+      <w:r>
+        <w:t>Elektro-optic</w:t>
+      </w:r>
+      <w:proofErr w:type="spellEnd"/>
+      <w:r>
+        <w:t xml:space="preserve">: </w:t>
+      </w:r>
+    </w:p>
+    <w:p>
+      <w:r>
+        <w:t xml:space="preserve">For: </w:t>
+      </w:r>
+    </w:p>
+    <w:p/>
+    <w:p>
+      <w:r>
+        <w:t>Imod:</w:t>
+      </w:r>
+    </w:p>
+    <w:p/>
+    <w:p/>
+    <w:p>
+      <w:r>
+        <w:br/>
+      </w:r>
+      <w:proofErr w:type="spellStart"/>
+      <w:r>
+        <w:t>Thermal</w:t>
+      </w:r>
+      <w:proofErr w:type="spellEnd"/>
+      <w:r>
+        <w:t xml:space="preserve"> </w:t>
+      </w:r>
+      <w:proofErr w:type="spellStart"/>
+      <w:r>
+        <w:t>optic</w:t>
+      </w:r>
+      <w:proofErr w:type="spellEnd"/>
+      <w:r>
+        <w:t xml:space="preserve">: </w:t>
+      </w:r>
+    </w:p>
+    <w:p>
+      <w:pPr>
+        <w:rPr>
+          <w:lang w:val="en-US"/>
+        </w:rPr>
+      </w:pPr>
+      <w:r>
+        <w:t xml:space="preserve">For: </w:t>
+      </w:r>
+      <w:r>
+        <w:br/>
+      </w:r>
+      <w:r>
+        <w:br/>
+        <w:t xml:space="preserve">Imod: </w:t>
+      </w:r>
+      <w:r>
+        <w:br/>
+        <w:t xml:space="preserve">Begrænset </w:t>
+      </w:r>
+      <w:r>
+        <w:t xml:space="preserve">hastighed. </w:t>
+      </w:r>
+      <w:r>
+        <w:rPr>
+          <w:lang w:val="en-US"/>
+        </w:rPr>
+        <w:t>Fall time 80us</w:t>
+      </w:r>
+    </w:p>
+    <w:p>
+      <w:pPr>
+        <w:rPr>
+          <w:lang w:val="en-US"/>
+        </w:rPr>
+      </w:pPr>
+    </w:p>
+    <w:p>
+      <w:pPr>
+        <w:rPr>
+          <w:lang w:val="en-US"/>
+        </w:rPr>
+      </w:pPr>
+    </w:p>
+    <w:p>
+      <w:pPr>
+        <w:pStyle w:val="Overskrift3"/>
+        <w:rPr>
+          <w:lang w:val="en-US"/>
+        </w:rPr>
+      </w:pPr>
+      <w:proofErr w:type="spellStart"/>
+      <w:r>
+        <w:rPr>
+          <w:lang w:val="en-US"/>
+        </w:rPr>
+        <w:lastRenderedPageBreak/>
+        <w:t>Ugeopgave</w:t>
+      </w:r>
+      <w:proofErr w:type="spellEnd"/>
+      <w:r>
+        <w:rPr>
+          <w:lang w:val="en-US"/>
+        </w:rPr>
+        <w:t xml:space="preserve"> 1</w:t>
+      </w:r>
+      <w:r>
+        <w:rPr>
+          <w:lang w:val="en-US"/>
+        </w:rPr>
+        <w:t>4</w:t>
+      </w:r>
+      <w:r>
+        <w:rPr>
+          <w:lang w:val="en-US"/>
+        </w:rPr>
+        <w:t>.</w:t>
+      </w:r>
+      <w:r>
+        <w:rPr>
+          <w:lang w:val="en-US"/>
+        </w:rPr>
+        <w:t>1</w:t>
+      </w:r>
+      <w:r>
+        <w:rPr>
+          <w:lang w:val="en-US"/>
+        </w:rPr>
+        <w:t xml:space="preserve"> - </w:t>
+      </w:r>
+    </w:p>
+    <w:p>
+      <w:pPr>
+        <w:rPr>
+          <w:lang w:val="en-US"/>
+        </w:rPr>
+      </w:pPr>
+      <w:r>
+        <w:rPr>
+          <w:noProof/>
+          <w:lang w:val="en-US"/>
+        </w:rPr>
+        <w:drawing>
+          <wp:inline distT="0" distB="0" distL="0" distR="0" wp14:anchorId="6DB2B120" wp14:editId="4DC2531D">
+            <wp:extent cx="4843808" cy="3633107"/>
+            <wp:effectExtent l="0" t="0" r="0" b="0"/>
+            <wp:docPr id="520960447" name="Billede 1"/>
+            <wp:cNvGraphicFramePr>
+              <a:graphicFrameLocks xmlns:a="http://schemas.openxmlformats.org/drawingml/2006/main" noChangeAspect="1"/>
+            </wp:cNvGraphicFramePr>
+            <a:graphic xmlns:a="http://schemas.openxmlformats.org/drawingml/2006/main">
+              <a:graphicData uri="http://schemas.openxmlformats.org/drawingml/2006/picture">
+                <pic:pic xmlns:pic="http://schemas.openxmlformats.org/drawingml/2006/picture">
+                  <pic:nvPicPr>
+                    <pic:cNvPr id="520960447" name="Billede 520960447"/>
+                    <pic:cNvPicPr/>
+                  </pic:nvPicPr>
+                  <pic:blipFill>
+                    <a:blip r:embed="rId89" cstate="print">
+                      <a:extLst>
+                        <a:ext uri="{28A0092B-C50C-407E-A947-70E740481C1C}">
+                          <a14:useLocalDpi xmlns:a14="http://schemas.microsoft.com/office/drawing/2010/main" val="0"/>
+                        </a:ext>
+                      </a:extLst>
+                    </a:blip>
+                    <a:stretch>
+                      <a:fillRect/>
+                    </a:stretch>
+                  </pic:blipFill>
+                  <pic:spPr>
+                    <a:xfrm>
+                      <a:off x="0" y="0"/>
+                      <a:ext cx="4856511" cy="3642635"/>
+                    </a:xfrm>
+                    <a:prstGeom prst="rect">
+                      <a:avLst/>
+                    </a:prstGeom>
+                  </pic:spPr>
+                </pic:pic>
+              </a:graphicData>
+            </a:graphic>
+          </wp:inline>
+        </w:drawing>
+      </w:r>
+    </w:p>
+    <w:p>
+      <w:pPr>
+        <w:rPr>
+          <w:lang w:val="en-US"/>
+        </w:rPr>
+      </w:pPr>
+    </w:p>
+    <w:p>
+      <w:pPr>
+        <w:rPr>
+          <w:lang w:val="en-US"/>
+        </w:rPr>
+      </w:pPr>
+    </w:p>
+    <w:p>
+      <w:pPr>
+        <w:pStyle w:val="Overskrift3"/>
+        <w:rPr>
+          <w:lang w:val="en-US"/>
+        </w:rPr>
+      </w:pPr>
+      <w:proofErr w:type="spellStart"/>
+      <w:r>
+        <w:rPr>
+          <w:lang w:val="en-US"/>
+        </w:rPr>
+        <w:t>Ugeopgave</w:t>
+      </w:r>
+      <w:proofErr w:type="spellEnd"/>
+      <w:r>
+        <w:rPr>
+          <w:lang w:val="en-US"/>
+        </w:rPr>
+        <w:t xml:space="preserve"> 14.</w:t>
+      </w:r>
+      <w:r>
+        <w:rPr>
+          <w:lang w:val="en-US"/>
+        </w:rPr>
+        <w:t>3</w:t>
+      </w:r>
+      <w:r>
+        <w:rPr>
+          <w:lang w:val="en-US"/>
+        </w:rPr>
+        <w:t xml:space="preserve"> - </w:t>
+      </w:r>
+    </w:p>
+    <w:p>
+      <w:pPr>
+        <w:rPr>
+          <w:rFonts w:eastAsiaTheme="minorEastAsia"/>
+          <w:lang w:val="en-US"/>
+        </w:rPr>
+      </w:pPr>
+      <m:oMath>
+        <m:r>
+          <w:rPr>
+            <w:rFonts w:ascii="Cambria Math" w:hAnsi="Cambria Math"/>
+            <w:lang w:val="en-US"/>
+          </w:rPr>
+          <m:t>n≔2,025</m:t>
+        </m:r>
+      </m:oMath>
+      <w:r>
+        <w:rPr>
+          <w:rFonts w:eastAsiaTheme="minorEastAsia"/>
+          <w:lang w:val="en-US"/>
+        </w:rPr>
+        <w:t xml:space="preserve"> </w:t>
+      </w:r>
+      <w:r>
+        <w:rPr>
+          <w:rFonts w:eastAsiaTheme="minorEastAsia"/>
+          <w:lang w:val="en-US"/>
+        </w:rPr>
+        <w:br/>
+      </w:r>
+      <m:oMath>
+        <m:r>
+          <w:rPr>
+            <w:rFonts w:ascii="Cambria Math" w:hAnsi="Cambria Math"/>
+            <w:lang w:val="en-US"/>
+          </w:rPr>
+          <m:t>r</m:t>
+        </m:r>
+        <m:r>
+          <w:rPr>
+            <w:rFonts w:ascii="Cambria Math" w:hAnsi="Cambria Math"/>
+            <w:lang w:val="en-US"/>
+          </w:rPr>
+          <m:t>≔32,2</m:t>
+        </m:r>
+        <m:f>
+          <m:fPr>
+            <m:ctrlPr>
+              <w:rPr>
+                <w:rFonts w:ascii="Cambria Math" w:hAnsi="Cambria Math"/>
+                <w:i/>
+                <w:lang w:val="en-US"/>
+              </w:rPr>
+            </m:ctrlPr>
+          </m:fPr>
+          <m:num>
+            <m:r>
+              <w:rPr>
+                <w:rFonts w:ascii="Cambria Math" w:hAnsi="Cambria Math"/>
+                <w:lang w:val="en-US"/>
+              </w:rPr>
+              <m:t>pm</m:t>
+            </m:r>
+          </m:num>
+          <m:den>
+            <m:r>
+              <w:rPr>
+                <w:rFonts w:ascii="Cambria Math" w:hAnsi="Cambria Math"/>
+                <w:lang w:val="en-US"/>
+              </w:rPr>
+              <m:t>V</m:t>
+            </m:r>
+          </m:den>
+        </m:f>
+      </m:oMath>
+      <w:r>
+        <w:rPr>
+          <w:rFonts w:eastAsiaTheme="minorEastAsia"/>
+          <w:lang w:val="en-US"/>
+        </w:rPr>
+        <w:t xml:space="preserve"> </w:t>
+      </w:r>
+      <w:r>
+        <w:rPr>
+          <w:rFonts w:eastAsiaTheme="minorEastAsia"/>
+          <w:lang w:val="en-US"/>
+        </w:rPr>
+        <w:br/>
+      </w:r>
+      <m:oMath>
+        <m:r>
+          <w:rPr>
+            <w:rFonts w:ascii="Cambria Math" w:hAnsi="Cambria Math"/>
+            <w:lang w:val="en-US"/>
+          </w:rPr>
+          <m:t>d≔7μm</m:t>
+        </m:r>
+      </m:oMath>
+      <w:r>
+        <w:rPr>
+          <w:rFonts w:eastAsiaTheme="minorEastAsia"/>
+          <w:lang w:val="en-US"/>
+        </w:rPr>
+        <w:t xml:space="preserve"> </w:t>
+      </w:r>
+      <w:r>
+        <w:rPr>
+          <w:rFonts w:eastAsiaTheme="minorEastAsia"/>
+          <w:lang w:val="en-US"/>
+        </w:rPr>
+        <w:br/>
+      </w:r>
+      <m:oMath>
+        <m:r>
+          <w:rPr>
+            <w:rFonts w:ascii="Cambria Math" w:hAnsi="Cambria Math"/>
+            <w:lang w:val="en-US"/>
+          </w:rPr>
+          <m:t>L≔13mm</m:t>
+        </m:r>
+      </m:oMath>
+      <w:r>
+        <w:rPr>
+          <w:rFonts w:eastAsiaTheme="minorEastAsia"/>
+          <w:lang w:val="en-US"/>
+        </w:rPr>
+        <w:t xml:space="preserve"> </w:t>
+      </w:r>
+      <w:r>
+        <w:rPr>
+          <w:rFonts w:eastAsiaTheme="minorEastAsia"/>
+          <w:lang w:val="en-US"/>
+        </w:rPr>
+        <w:br/>
+      </w:r>
+      <m:oMath>
+        <m:r>
+          <w:rPr>
+            <w:rFonts w:ascii="Cambria Math" w:hAnsi="Cambria Math"/>
+            <w:lang w:val="en-US"/>
+          </w:rPr>
+          <m:t>λ≔1550nm</m:t>
+        </m:r>
+      </m:oMath>
+      <w:r>
+        <w:rPr>
+          <w:rFonts w:eastAsiaTheme="minorEastAsia"/>
+          <w:lang w:val="en-US"/>
+        </w:rPr>
+        <w:t xml:space="preserve"> </w:t>
+      </w:r>
+    </w:p>
+    <w:p>
+      <w:pPr>
+        <w:rPr>
+          <w:rFonts w:eastAsiaTheme="minorEastAsia"/>
+          <w:lang w:val="en-US"/>
+        </w:rPr>
+      </w:pPr>
+      <w:r>
+        <w:rPr>
+          <w:rFonts w:eastAsiaTheme="minorEastAsia"/>
+          <w:lang w:val="en-US"/>
+        </w:rPr>
+        <w:t>Core confinement 91,6%</w:t>
+      </w:r>
+      <w:r>
+        <w:rPr>
+          <w:rFonts w:eastAsiaTheme="minorEastAsia"/>
+          <w:lang w:val="en-US"/>
+        </w:rPr>
+        <w:br/>
+      </w:r>
+      <m:oMath>
+        <m:r>
+          <m:rPr>
+            <m:sty m:val="p"/>
+          </m:rPr>
+          <w:rPr>
+            <w:rFonts w:ascii="Cambria Math" w:hAnsi="Cambria Math"/>
+            <w:lang w:val="en-US"/>
+          </w:rPr>
+          <m:t>Γ</m:t>
+        </m:r>
+        <m:r>
+          <w:rPr>
+            <w:rFonts w:ascii="Cambria Math" w:hAnsi="Cambria Math"/>
+            <w:lang w:val="en-US"/>
+          </w:rPr>
+          <m:t>≔0,916</m:t>
+        </m:r>
+      </m:oMath>
+      <w:r>
+        <w:rPr>
+          <w:rFonts w:eastAsiaTheme="minorEastAsia"/>
+          <w:lang w:val="en-US"/>
+        </w:rPr>
+        <w:t xml:space="preserve"> </w:t>
+      </w:r>
+    </w:p>
+    <w:p>
+      <w:pPr>
+        <w:rPr>
+          <w:rFonts w:eastAsiaTheme="minorEastAsia"/>
+        </w:rPr>
+      </w:pPr>
+      <m:oMath>
+        <m:r>
+          <w:rPr>
+            <w:rFonts w:ascii="Cambria Math" w:eastAsiaTheme="minorEastAsia" w:hAnsi="Cambria Math"/>
+          </w:rPr>
+          <m:t>∆</m:t>
+        </m:r>
+        <m:r>
+          <w:rPr>
+            <w:rFonts w:ascii="Cambria Math" w:eastAsiaTheme="minorEastAsia" w:hAnsi="Cambria Math"/>
+            <w:lang w:val="en-US"/>
+          </w:rPr>
+          <m:t>ϕ</m:t>
+        </m:r>
+        <m:r>
+          <w:rPr>
+            <w:rFonts w:ascii="Cambria Math" w:eastAsiaTheme="minorEastAsia" w:hAnsi="Cambria Math"/>
+          </w:rPr>
+          <m:t>=</m:t>
+        </m:r>
+        <m:f>
+          <m:fPr>
+            <m:ctrlPr>
+              <w:rPr>
+                <w:rFonts w:ascii="Cambria Math" w:eastAsiaTheme="minorEastAsia" w:hAnsi="Cambria Math"/>
+                <w:i/>
+                <w:lang w:val="en-US"/>
+              </w:rPr>
+            </m:ctrlPr>
+          </m:fPr>
+          <m:num>
+            <m:r>
+              <w:rPr>
+                <w:rFonts w:ascii="Cambria Math" w:eastAsiaTheme="minorEastAsia" w:hAnsi="Cambria Math"/>
+                <w:lang w:val="en-US"/>
+              </w:rPr>
+              <m:t>π</m:t>
+            </m:r>
+            <m:sSup>
+              <m:sSupPr>
+                <m:ctrlPr>
+                  <w:rPr>
+                    <w:rFonts w:ascii="Cambria Math" w:eastAsiaTheme="minorEastAsia" w:hAnsi="Cambria Math"/>
+                    <w:i/>
+                    <w:lang w:val="en-US"/>
+                  </w:rPr>
+                </m:ctrlPr>
+              </m:sSupPr>
+              <m:e>
+                <m:r>
+                  <w:rPr>
+                    <w:rFonts w:ascii="Cambria Math" w:eastAsiaTheme="minorEastAsia" w:hAnsi="Cambria Math"/>
+                    <w:lang w:val="en-US"/>
+                  </w:rPr>
+                  <m:t>n</m:t>
+                </m:r>
+              </m:e>
+              <m:sup>
+                <m:r>
+                  <w:rPr>
+                    <w:rFonts w:ascii="Cambria Math" w:eastAsiaTheme="minorEastAsia" w:hAnsi="Cambria Math"/>
+                  </w:rPr>
+                  <m:t>3</m:t>
+                </m:r>
+              </m:sup>
+            </m:sSup>
+            <m:r>
+              <w:rPr>
+                <w:rFonts w:ascii="Cambria Math" w:eastAsiaTheme="minorEastAsia" w:hAnsi="Cambria Math"/>
+                <w:lang w:val="en-US"/>
+              </w:rPr>
+              <m:t>r</m:t>
+            </m:r>
+            <m:r>
+              <w:rPr>
+                <w:rFonts w:ascii="Cambria Math" w:eastAsiaTheme="minorEastAsia" w:hAnsi="Cambria Math"/>
+              </w:rPr>
+              <m:t>·</m:t>
+            </m:r>
+            <m:r>
+              <m:rPr>
+                <m:sty m:val="p"/>
+              </m:rPr>
+              <w:rPr>
+                <w:rFonts w:ascii="Cambria Math" w:eastAsiaTheme="minorEastAsia" w:hAnsi="Cambria Math"/>
+                <w:lang w:val="en-US"/>
+              </w:rPr>
+              <m:t>Γ</m:t>
+            </m:r>
+            <m:r>
+              <w:rPr>
+                <w:rFonts w:ascii="Cambria Math" w:eastAsiaTheme="minorEastAsia" w:hAnsi="Cambria Math"/>
+              </w:rPr>
+              <m:t>·</m:t>
+            </m:r>
+            <m:r>
+              <w:rPr>
+                <w:rFonts w:ascii="Cambria Math" w:eastAsiaTheme="minorEastAsia" w:hAnsi="Cambria Math"/>
+                <w:lang w:val="en-US"/>
+              </w:rPr>
+              <m:t>L</m:t>
+            </m:r>
+            <m:r>
+              <w:rPr>
+                <w:rFonts w:ascii="Cambria Math" w:eastAsiaTheme="minorEastAsia" w:hAnsi="Cambria Math"/>
+              </w:rPr>
+              <m:t>·</m:t>
+            </m:r>
+            <m:r>
+              <w:rPr>
+                <w:rFonts w:ascii="Cambria Math" w:eastAsiaTheme="minorEastAsia" w:hAnsi="Cambria Math"/>
+                <w:lang w:val="en-US"/>
+              </w:rPr>
+              <m:t>V</m:t>
+            </m:r>
+          </m:num>
+          <m:den>
+            <m:r>
+              <w:rPr>
+                <w:rFonts w:ascii="Cambria Math" w:eastAsiaTheme="minorEastAsia" w:hAnsi="Cambria Math"/>
+                <w:lang w:val="en-US"/>
+              </w:rPr>
+              <m:t>λ</m:t>
+            </m:r>
+            <m:r>
+              <w:rPr>
+                <w:rFonts w:ascii="Cambria Math" w:eastAsiaTheme="minorEastAsia" w:hAnsi="Cambria Math"/>
+              </w:rPr>
+              <m:t>·</m:t>
+            </m:r>
+            <m:r>
+              <w:rPr>
+                <w:rFonts w:ascii="Cambria Math" w:eastAsiaTheme="minorEastAsia" w:hAnsi="Cambria Math"/>
+                <w:lang w:val="en-US"/>
+              </w:rPr>
+              <m:t>d</m:t>
+            </m:r>
+          </m:den>
+        </m:f>
+      </m:oMath>
+      <w:r>
+        <w:rPr>
+          <w:rFonts w:eastAsiaTheme="minorEastAsia"/>
+        </w:rPr>
+        <w:t xml:space="preserve"> </w:t>
+      </w:r>
+      <w:r>
+        <w:rPr>
+          <w:rFonts w:eastAsiaTheme="minorEastAsia"/>
+        </w:rPr>
+        <w:br/>
+        <w:t xml:space="preserve">Og </w:t>
+      </w:r>
+      <m:oMath>
+        <m:sSub>
+          <m:sSubPr>
+            <m:ctrlPr>
+              <w:rPr>
+                <w:rFonts w:ascii="Cambria Math" w:eastAsiaTheme="minorEastAsia" w:hAnsi="Cambria Math"/>
+                <w:i/>
+              </w:rPr>
+            </m:ctrlPr>
+          </m:sSubPr>
+          <m:e>
+            <m:r>
+              <w:rPr>
+                <w:rFonts w:ascii="Cambria Math" w:eastAsiaTheme="minorEastAsia" w:hAnsi="Cambria Math"/>
+              </w:rPr>
+              <m:t>V</m:t>
+            </m:r>
+          </m:e>
+          <m:sub>
+            <m:r>
+              <w:rPr>
+                <w:rFonts w:ascii="Cambria Math" w:eastAsiaTheme="minorEastAsia" w:hAnsi="Cambria Math"/>
+              </w:rPr>
+              <m:t>π</m:t>
+            </m:r>
+          </m:sub>
+        </m:sSub>
+      </m:oMath>
+      <w:r>
+        <w:rPr>
+          <w:rFonts w:eastAsiaTheme="minorEastAsia"/>
+        </w:rPr>
+        <w:t xml:space="preserve"> er hvad vi ønsker at finde. Den beskriver spændingen som skal påføres for at lyset opnår en fase ændring på </w:t>
+      </w:r>
+      <m:oMath>
+        <m:r>
+          <w:rPr>
+            <w:rFonts w:ascii="Cambria Math" w:eastAsiaTheme="minorEastAsia" w:hAnsi="Cambria Math"/>
+          </w:rPr>
+          <m:t>π</m:t>
+        </m:r>
+      </m:oMath>
+      <w:r>
+        <w:rPr>
+          <w:rFonts w:eastAsiaTheme="minorEastAsia"/>
+        </w:rPr>
+        <w:t xml:space="preserve"> rad eller 180°. </w:t>
+      </w:r>
+    </w:p>
+    <w:p>
+      <w:r>
+        <w:rPr>
+          <w:rFonts w:eastAsiaTheme="minorEastAsia"/>
+        </w:rPr>
+        <w:t>====================</w:t>
+      </w:r>
+      <w:r>
+        <w:rPr>
+          <w:rFonts w:eastAsiaTheme="minorEastAsia"/>
+        </w:rPr>
+        <w:br/>
+      </w:r>
+      <m:oMath>
+        <m:sSub>
+          <m:sSubPr>
+            <m:ctrlPr>
+              <w:rPr>
+                <w:rFonts w:ascii="Cambria Math" w:eastAsiaTheme="minorEastAsia" w:hAnsi="Cambria Math"/>
+                <w:i/>
+                <w:lang w:val="en-US"/>
+              </w:rPr>
+            </m:ctrlPr>
+          </m:sSubPr>
+          <m:e>
+            <m:r>
+              <w:rPr>
+                <w:rFonts w:ascii="Cambria Math" w:eastAsiaTheme="minorEastAsia" w:hAnsi="Cambria Math"/>
+                <w:lang w:val="en-US"/>
+              </w:rPr>
+              <m:t>V</m:t>
+            </m:r>
+          </m:e>
+          <m:sub>
+            <m:r>
+              <w:rPr>
+                <w:rFonts w:ascii="Cambria Math" w:eastAsiaTheme="minorEastAsia" w:hAnsi="Cambria Math"/>
+                <w:lang w:val="en-US"/>
+              </w:rPr>
+              <m:t>π</m:t>
+            </m:r>
+          </m:sub>
+        </m:sSub>
+        <m:r>
+          <w:rPr>
+            <w:rFonts w:ascii="Cambria Math" w:eastAsiaTheme="minorEastAsia" w:hAnsi="Cambria Math"/>
+          </w:rPr>
+          <m:t>=</m:t>
+        </m:r>
+        <m:f>
+          <m:fPr>
+            <m:ctrlPr>
+              <w:rPr>
+                <w:rFonts w:ascii="Cambria Math" w:eastAsiaTheme="minorEastAsia" w:hAnsi="Cambria Math"/>
+                <w:i/>
+                <w:lang w:val="en-US"/>
+              </w:rPr>
+            </m:ctrlPr>
+          </m:fPr>
+          <m:num>
+            <m:r>
+              <w:rPr>
+                <w:rFonts w:ascii="Cambria Math" w:eastAsiaTheme="minorEastAsia" w:hAnsi="Cambria Math"/>
+              </w:rPr>
+              <m:t>π</m:t>
+            </m:r>
+            <m:r>
+              <w:rPr>
+                <w:rFonts w:ascii="Cambria Math" w:eastAsiaTheme="minorEastAsia" w:hAnsi="Cambria Math"/>
+              </w:rPr>
+              <m:t>·</m:t>
+            </m:r>
+            <m:r>
+              <w:rPr>
+                <w:rFonts w:ascii="Cambria Math" w:eastAsiaTheme="minorEastAsia" w:hAnsi="Cambria Math"/>
+                <w:lang w:val="en-US"/>
+              </w:rPr>
+              <m:t>λ</m:t>
+            </m:r>
+            <m:r>
+              <w:rPr>
+                <w:rFonts w:ascii="Cambria Math" w:eastAsiaTheme="minorEastAsia" w:hAnsi="Cambria Math"/>
+              </w:rPr>
+              <m:t>·</m:t>
+            </m:r>
+            <m:r>
+              <w:rPr>
+                <w:rFonts w:ascii="Cambria Math" w:eastAsiaTheme="minorEastAsia" w:hAnsi="Cambria Math"/>
+                <w:lang w:val="en-US"/>
+              </w:rPr>
+              <m:t>d</m:t>
+            </m:r>
+          </m:num>
+          <m:den>
+            <m:r>
+              <w:rPr>
+                <w:rFonts w:ascii="Cambria Math" w:eastAsiaTheme="minorEastAsia" w:hAnsi="Cambria Math"/>
+                <w:lang w:val="en-US"/>
+              </w:rPr>
+              <m:t>π</m:t>
+            </m:r>
+            <m:sSup>
+              <m:sSupPr>
+                <m:ctrlPr>
+                  <w:rPr>
+                    <w:rFonts w:ascii="Cambria Math" w:eastAsiaTheme="minorEastAsia" w:hAnsi="Cambria Math"/>
+                    <w:i/>
+                    <w:lang w:val="en-US"/>
+                  </w:rPr>
+                </m:ctrlPr>
+              </m:sSupPr>
+              <m:e>
+                <m:r>
+                  <w:rPr>
+                    <w:rFonts w:ascii="Cambria Math" w:eastAsiaTheme="minorEastAsia" w:hAnsi="Cambria Math"/>
+                    <w:lang w:val="en-US"/>
+                  </w:rPr>
+                  <m:t>n</m:t>
+                </m:r>
+              </m:e>
+              <m:sup>
+                <m:r>
+                  <w:rPr>
+                    <w:rFonts w:ascii="Cambria Math" w:eastAsiaTheme="minorEastAsia" w:hAnsi="Cambria Math"/>
+                  </w:rPr>
+                  <m:t>3</m:t>
+                </m:r>
+              </m:sup>
+            </m:sSup>
+            <m:r>
+              <w:rPr>
+                <w:rFonts w:ascii="Cambria Math" w:eastAsiaTheme="minorEastAsia" w:hAnsi="Cambria Math"/>
+                <w:lang w:val="en-US"/>
+              </w:rPr>
+              <m:t>r</m:t>
+            </m:r>
+            <m:r>
+              <w:rPr>
+                <w:rFonts w:ascii="Cambria Math" w:eastAsiaTheme="minorEastAsia" w:hAnsi="Cambria Math"/>
+              </w:rPr>
+              <m:t>·</m:t>
+            </m:r>
+            <m:r>
+              <m:rPr>
+                <m:sty m:val="p"/>
+              </m:rPr>
+              <w:rPr>
+                <w:rFonts w:ascii="Cambria Math" w:eastAsiaTheme="minorEastAsia" w:hAnsi="Cambria Math"/>
+                <w:lang w:val="en-US"/>
+              </w:rPr>
+              <m:t>Γ</m:t>
+            </m:r>
+            <m:r>
+              <w:rPr>
+                <w:rFonts w:ascii="Cambria Math" w:eastAsiaTheme="minorEastAsia" w:hAnsi="Cambria Math"/>
+              </w:rPr>
+              <m:t>·</m:t>
+            </m:r>
+            <m:r>
+              <w:rPr>
+                <w:rFonts w:ascii="Cambria Math" w:eastAsiaTheme="minorEastAsia" w:hAnsi="Cambria Math"/>
+                <w:lang w:val="en-US"/>
+              </w:rPr>
+              <m:t>L</m:t>
+            </m:r>
+          </m:den>
+        </m:f>
+        <m:r>
+          <w:rPr>
+            <w:rFonts w:ascii="Cambria Math" w:eastAsiaTheme="minorEastAsia" w:hAnsi="Cambria Math"/>
+          </w:rPr>
+          <m:t>=3,40769</m:t>
+        </m:r>
+        <m:r>
+          <w:rPr>
+            <w:rFonts w:ascii="Cambria Math" w:eastAsiaTheme="minorEastAsia" w:hAnsi="Cambria Math"/>
+            <w:lang w:val="en-US"/>
+          </w:rPr>
+          <m:t>V</m:t>
+        </m:r>
+      </m:oMath>
+      <w:r>
+        <w:rPr>
+          <w:rFonts w:eastAsiaTheme="minorEastAsia"/>
+        </w:rPr>
+        <w:t xml:space="preserve"> </w:t>
+      </w:r>
+      <w:r>
+        <w:rPr>
+          <w:rFonts w:eastAsiaTheme="minorEastAsia"/>
+        </w:rPr>
+        <w:br/>
+      </w:r>
+      <w:r>
+        <w:rPr>
+          <w:rFonts w:eastAsiaTheme="minorEastAsia"/>
+        </w:rPr>
+        <w:t>====================</w:t>
+      </w:r>
+      <w:r>
+        <w:rPr>
+          <w:rFonts w:eastAsiaTheme="minorEastAsia"/>
+        </w:rPr>
+        <w:t xml:space="preserve">  </w:t>
+      </w:r>
+      <w:r>
+        <w:rPr>
+          <w:rFonts w:eastAsiaTheme="minorEastAsia"/>
+        </w:rPr>
+        <w:br/>
+      </w:r>
+    </w:p>
     <w:sectPr>
       <w:pgSz w:w="11906" w:h="16838"/>
       <w:pgMar w:top="1701" w:right="1134" w:bottom="1701" w:left="1134" w:header="708" w:footer="708" w:gutter="0"/>
@@ -24909,6 +26908,95 @@
     </w:lvl>
   </w:abstractNum>
   <w:abstractNum w:abstractNumId="3" w15:restartNumberingAfterBreak="0">
+    <w:nsid w:val="0B9045EE"/>
+    <w:multiLevelType w:val="hybridMultilevel"/>
+    <w:tmpl w:val="EC1C86BA"/>
+    <w:lvl w:ilvl="0" w:tplc="0809000F">
+      <w:start w:val="1"/>
+      <w:numFmt w:val="decimal"/>
+      <w:lvlText w:val="%1."/>
+      <w:lvlJc w:val="left"/>
+      <w:pPr>
+        <w:ind w:left="360" w:hanging="360"/>
+      </w:pPr>
+      <w:rPr>
+        <w:rFonts w:hint="default"/>
+      </w:rPr>
+    </w:lvl>
+    <w:lvl w:ilvl="1" w:tplc="08090019" w:tentative="1">
+      <w:start w:val="1"/>
+      <w:numFmt w:val="lowerLetter"/>
+      <w:lvlText w:val="%2."/>
+      <w:lvlJc w:val="left"/>
+      <w:pPr>
+        <w:ind w:left="1080" w:hanging="360"/>
+      </w:pPr>
+    </w:lvl>
+    <w:lvl w:ilvl="2" w:tplc="0809001B" w:tentative="1">
+      <w:start w:val="1"/>
+      <w:numFmt w:val="lowerRoman"/>
+      <w:lvlText w:val="%3."/>
+      <w:lvlJc w:val="right"/>
+      <w:pPr>
+        <w:ind w:left="1800" w:hanging="180"/>
+      </w:pPr>
+    </w:lvl>
+    <w:lvl w:ilvl="3" w:tplc="0809000F" w:tentative="1">
+      <w:start w:val="1"/>
+      <w:numFmt w:val="decimal"/>
+      <w:lvlText w:val="%4."/>
+      <w:lvlJc w:val="left"/>
+      <w:pPr>
+        <w:ind w:left="2520" w:hanging="360"/>
+      </w:pPr>
+    </w:lvl>
+    <w:lvl w:ilvl="4" w:tplc="08090019" w:tentative="1">
+      <w:start w:val="1"/>
+      <w:numFmt w:val="lowerLetter"/>
+      <w:lvlText w:val="%5."/>
+      <w:lvlJc w:val="left"/>
+      <w:pPr>
+        <w:ind w:left="3240" w:hanging="360"/>
+      </w:pPr>
+    </w:lvl>
+    <w:lvl w:ilvl="5" w:tplc="0809001B" w:tentative="1">
+      <w:start w:val="1"/>
+      <w:numFmt w:val="lowerRoman"/>
+      <w:lvlText w:val="%6."/>
+      <w:lvlJc w:val="right"/>
+      <w:pPr>
+        <w:ind w:left="3960" w:hanging="180"/>
+      </w:pPr>
+    </w:lvl>
+    <w:lvl w:ilvl="6" w:tplc="0809000F" w:tentative="1">
+      <w:start w:val="1"/>
+      <w:numFmt w:val="decimal"/>
+      <w:lvlText w:val="%7."/>
+      <w:lvlJc w:val="left"/>
+      <w:pPr>
+        <w:ind w:left="4680" w:hanging="360"/>
+      </w:pPr>
+    </w:lvl>
+    <w:lvl w:ilvl="7" w:tplc="08090019" w:tentative="1">
+      <w:start w:val="1"/>
+      <w:numFmt w:val="lowerLetter"/>
+      <w:lvlText w:val="%8."/>
+      <w:lvlJc w:val="left"/>
+      <w:pPr>
+        <w:ind w:left="5400" w:hanging="360"/>
+      </w:pPr>
+    </w:lvl>
+    <w:lvl w:ilvl="8" w:tplc="0809001B" w:tentative="1">
+      <w:start w:val="1"/>
+      <w:numFmt w:val="lowerRoman"/>
+      <w:lvlText w:val="%9."/>
+      <w:lvlJc w:val="right"/>
+      <w:pPr>
+        <w:ind w:left="6120" w:hanging="180"/>
+      </w:pPr>
+    </w:lvl>
+  </w:abstractNum>
+  <w:abstractNum w:abstractNumId="4" w15:restartNumberingAfterBreak="0">
     <w:nsid w:val="10431C8A"/>
     <w:multiLevelType w:val="hybridMultilevel"/>
     <w:tmpl w:val="71485308"/>
@@ -24997,7 +27085,7 @@
       </w:pPr>
     </w:lvl>
   </w:abstractNum>
-  <w:abstractNum w:abstractNumId="4" w15:restartNumberingAfterBreak="0">
+  <w:abstractNum w:abstractNumId="5" w15:restartNumberingAfterBreak="0">
     <w:nsid w:val="1DB60439"/>
     <w:multiLevelType w:val="hybridMultilevel"/>
     <w:tmpl w:val="3D647850"/>
@@ -25128,7 +27216,7 @@
       </w:rPr>
     </w:lvl>
   </w:abstractNum>
-  <w:abstractNum w:abstractNumId="5" w15:restartNumberingAfterBreak="0">
+  <w:abstractNum w:abstractNumId="6" w15:restartNumberingAfterBreak="0">
     <w:nsid w:val="226E7C95"/>
     <w:multiLevelType w:val="hybridMultilevel"/>
     <w:tmpl w:val="AE92A6DA"/>
@@ -25217,7 +27305,7 @@
       </w:pPr>
     </w:lvl>
   </w:abstractNum>
-  <w:abstractNum w:abstractNumId="6" w15:restartNumberingAfterBreak="0">
+  <w:abstractNum w:abstractNumId="7" w15:restartNumberingAfterBreak="0">
     <w:nsid w:val="2E361006"/>
     <w:multiLevelType w:val="hybridMultilevel"/>
     <w:tmpl w:val="5296D218"/>
@@ -25306,7 +27394,7 @@
       </w:pPr>
     </w:lvl>
   </w:abstractNum>
-  <w:abstractNum w:abstractNumId="7" w15:restartNumberingAfterBreak="0">
+  <w:abstractNum w:abstractNumId="8" w15:restartNumberingAfterBreak="0">
     <w:nsid w:val="3E7836F0"/>
     <w:multiLevelType w:val="hybridMultilevel"/>
     <w:tmpl w:val="A648AB74"/>
@@ -25395,7 +27483,7 @@
       </w:pPr>
     </w:lvl>
   </w:abstractNum>
-  <w:abstractNum w:abstractNumId="8" w15:restartNumberingAfterBreak="0">
+  <w:abstractNum w:abstractNumId="9" w15:restartNumberingAfterBreak="0">
     <w:nsid w:val="4222616C"/>
     <w:multiLevelType w:val="hybridMultilevel"/>
     <w:tmpl w:val="EDF67864"/>
@@ -25484,7 +27572,7 @@
       </w:pPr>
     </w:lvl>
   </w:abstractNum>
-  <w:abstractNum w:abstractNumId="9" w15:restartNumberingAfterBreak="0">
+  <w:abstractNum w:abstractNumId="10" w15:restartNumberingAfterBreak="0">
     <w:nsid w:val="43194FAD"/>
     <w:multiLevelType w:val="hybridMultilevel"/>
     <w:tmpl w:val="AB6E1230"/>
@@ -25570,7 +27658,7 @@
       </w:pPr>
     </w:lvl>
   </w:abstractNum>
-  <w:abstractNum w:abstractNumId="10" w15:restartNumberingAfterBreak="0">
+  <w:abstractNum w:abstractNumId="11" w15:restartNumberingAfterBreak="0">
     <w:nsid w:val="435977F0"/>
     <w:multiLevelType w:val="hybridMultilevel"/>
     <w:tmpl w:val="90F465E2"/>
@@ -25659,7 +27747,7 @@
       </w:pPr>
     </w:lvl>
   </w:abstractNum>
-  <w:abstractNum w:abstractNumId="11" w15:restartNumberingAfterBreak="0">
+  <w:abstractNum w:abstractNumId="12" w15:restartNumberingAfterBreak="0">
     <w:nsid w:val="48A77234"/>
     <w:multiLevelType w:val="hybridMultilevel"/>
     <w:tmpl w:val="9ABED022"/>
@@ -25748,7 +27836,7 @@
       </w:pPr>
     </w:lvl>
   </w:abstractNum>
-  <w:abstractNum w:abstractNumId="12" w15:restartNumberingAfterBreak="0">
+  <w:abstractNum w:abstractNumId="13" w15:restartNumberingAfterBreak="0">
     <w:nsid w:val="59590206"/>
     <w:multiLevelType w:val="hybridMultilevel"/>
     <w:tmpl w:val="D4B020E8"/>
@@ -25837,7 +27925,7 @@
       </w:pPr>
     </w:lvl>
   </w:abstractNum>
-  <w:abstractNum w:abstractNumId="13" w15:restartNumberingAfterBreak="0">
+  <w:abstractNum w:abstractNumId="14" w15:restartNumberingAfterBreak="0">
     <w:nsid w:val="5A176407"/>
     <w:multiLevelType w:val="hybridMultilevel"/>
     <w:tmpl w:val="FA424E68"/>
@@ -25927,7 +28015,7 @@
       </w:pPr>
     </w:lvl>
   </w:abstractNum>
-  <w:abstractNum w:abstractNumId="14" w15:restartNumberingAfterBreak="0">
+  <w:abstractNum w:abstractNumId="15" w15:restartNumberingAfterBreak="0">
     <w:nsid w:val="5D792399"/>
     <w:multiLevelType w:val="hybridMultilevel"/>
     <w:tmpl w:val="1B4EF56E"/>
@@ -26016,7 +28104,7 @@
       </w:pPr>
     </w:lvl>
   </w:abstractNum>
-  <w:abstractNum w:abstractNumId="15" w15:restartNumberingAfterBreak="0">
+  <w:abstractNum w:abstractNumId="16" w15:restartNumberingAfterBreak="0">
     <w:nsid w:val="5F3B17D4"/>
     <w:multiLevelType w:val="hybridMultilevel"/>
     <w:tmpl w:val="070216B6"/>
@@ -26105,7 +28193,7 @@
       </w:pPr>
     </w:lvl>
   </w:abstractNum>
-  <w:abstractNum w:abstractNumId="16" w15:restartNumberingAfterBreak="0">
+  <w:abstractNum w:abstractNumId="17" w15:restartNumberingAfterBreak="0">
     <w:nsid w:val="6C9843C3"/>
     <w:multiLevelType w:val="hybridMultilevel"/>
     <w:tmpl w:val="E1F87E6E"/>
@@ -26194,7 +28282,7 @@
       </w:pPr>
     </w:lvl>
   </w:abstractNum>
-  <w:abstractNum w:abstractNumId="17" w15:restartNumberingAfterBreak="0">
+  <w:abstractNum w:abstractNumId="18" w15:restartNumberingAfterBreak="0">
     <w:nsid w:val="73443ACD"/>
     <w:multiLevelType w:val="hybridMultilevel"/>
     <w:tmpl w:val="3FA28F44"/>
@@ -26283,7 +28371,7 @@
       </w:pPr>
     </w:lvl>
   </w:abstractNum>
-  <w:abstractNum w:abstractNumId="18" w15:restartNumberingAfterBreak="0">
+  <w:abstractNum w:abstractNumId="19" w15:restartNumberingAfterBreak="0">
     <w:nsid w:val="780C424F"/>
     <w:multiLevelType w:val="hybridMultilevel"/>
     <w:tmpl w:val="AE92A6DA"/>
@@ -26372,7 +28460,7 @@
       </w:pPr>
     </w:lvl>
   </w:abstractNum>
-  <w:abstractNum w:abstractNumId="19" w15:restartNumberingAfterBreak="0">
+  <w:abstractNum w:abstractNumId="20" w15:restartNumberingAfterBreak="0">
     <w:nsid w:val="79730379"/>
     <w:multiLevelType w:val="hybridMultilevel"/>
     <w:tmpl w:val="93C678D2"/>
@@ -26485,7 +28573,96 @@
       </w:rPr>
     </w:lvl>
   </w:abstractNum>
-  <w:abstractNum w:abstractNumId="20" w15:restartNumberingAfterBreak="0">
+  <w:abstractNum w:abstractNumId="21" w15:restartNumberingAfterBreak="0">
+    <w:nsid w:val="7AFD0EAB"/>
+    <w:multiLevelType w:val="hybridMultilevel"/>
+    <w:tmpl w:val="2C26FB0E"/>
+    <w:lvl w:ilvl="0" w:tplc="0809000F">
+      <w:start w:val="1"/>
+      <w:numFmt w:val="decimal"/>
+      <w:lvlText w:val="%1."/>
+      <w:lvlJc w:val="left"/>
+      <w:pPr>
+        <w:ind w:left="360" w:hanging="360"/>
+      </w:pPr>
+      <w:rPr>
+        <w:rFonts w:hint="default"/>
+      </w:rPr>
+    </w:lvl>
+    <w:lvl w:ilvl="1" w:tplc="08090019" w:tentative="1">
+      <w:start w:val="1"/>
+      <w:numFmt w:val="lowerLetter"/>
+      <w:lvlText w:val="%2."/>
+      <w:lvlJc w:val="left"/>
+      <w:pPr>
+        <w:ind w:left="1080" w:hanging="360"/>
+      </w:pPr>
+    </w:lvl>
+    <w:lvl w:ilvl="2" w:tplc="0809001B" w:tentative="1">
+      <w:start w:val="1"/>
+      <w:numFmt w:val="lowerRoman"/>
+      <w:lvlText w:val="%3."/>
+      <w:lvlJc w:val="right"/>
+      <w:pPr>
+        <w:ind w:left="1800" w:hanging="180"/>
+      </w:pPr>
+    </w:lvl>
+    <w:lvl w:ilvl="3" w:tplc="0809000F" w:tentative="1">
+      <w:start w:val="1"/>
+      <w:numFmt w:val="decimal"/>
+      <w:lvlText w:val="%4."/>
+      <w:lvlJc w:val="left"/>
+      <w:pPr>
+        <w:ind w:left="2520" w:hanging="360"/>
+      </w:pPr>
+    </w:lvl>
+    <w:lvl w:ilvl="4" w:tplc="08090019" w:tentative="1">
+      <w:start w:val="1"/>
+      <w:numFmt w:val="lowerLetter"/>
+      <w:lvlText w:val="%5."/>
+      <w:lvlJc w:val="left"/>
+      <w:pPr>
+        <w:ind w:left="3240" w:hanging="360"/>
+      </w:pPr>
+    </w:lvl>
+    <w:lvl w:ilvl="5" w:tplc="0809001B" w:tentative="1">
+      <w:start w:val="1"/>
+      <w:numFmt w:val="lowerRoman"/>
+      <w:lvlText w:val="%6."/>
+      <w:lvlJc w:val="right"/>
+      <w:pPr>
+        <w:ind w:left="3960" w:hanging="180"/>
+      </w:pPr>
+    </w:lvl>
+    <w:lvl w:ilvl="6" w:tplc="0809000F" w:tentative="1">
+      <w:start w:val="1"/>
+      <w:numFmt w:val="decimal"/>
+      <w:lvlText w:val="%7."/>
+      <w:lvlJc w:val="left"/>
+      <w:pPr>
+        <w:ind w:left="4680" w:hanging="360"/>
+      </w:pPr>
+    </w:lvl>
+    <w:lvl w:ilvl="7" w:tplc="08090019" w:tentative="1">
+      <w:start w:val="1"/>
+      <w:numFmt w:val="lowerLetter"/>
+      <w:lvlText w:val="%8."/>
+      <w:lvlJc w:val="left"/>
+      <w:pPr>
+        <w:ind w:left="5400" w:hanging="360"/>
+      </w:pPr>
+    </w:lvl>
+    <w:lvl w:ilvl="8" w:tplc="0809001B" w:tentative="1">
+      <w:start w:val="1"/>
+      <w:numFmt w:val="lowerRoman"/>
+      <w:lvlText w:val="%9."/>
+      <w:lvlJc w:val="right"/>
+      <w:pPr>
+        <w:ind w:left="6120" w:hanging="180"/>
+      </w:pPr>
+    </w:lvl>
+  </w:abstractNum>
+  <w:abstractNum w:abstractNumId="22" w15:restartNumberingAfterBreak="0">
     <w:nsid w:val="7B7F1C0C"/>
     <w:multiLevelType w:val="hybridMultilevel"/>
     <w:tmpl w:val="EC6ECC8E"/>
@@ -26575,67 +28752,73 @@
     </w:lvl>
   </w:abstractNum>
   <w:num w:numId="1" w16cid:durableId="177552032">
-    <w:abstractNumId w:val="9"/>
+    <w:abstractNumId w:val="10"/>
   </w:num>
   <w:num w:numId="2" w16cid:durableId="684018500">
+    <w:abstractNumId w:val="20"/>
+  </w:num>
+  <w:num w:numId="3" w16cid:durableId="1355574128">
     <w:abstractNumId w:val="19"/>
   </w:num>
-  <w:num w:numId="3" w16cid:durableId="1355574128">
+  <w:num w:numId="4" w16cid:durableId="941914269">
+    <w:abstractNumId w:val="6"/>
+  </w:num>
+  <w:num w:numId="5" w16cid:durableId="1497841884">
+    <w:abstractNumId w:val="17"/>
+  </w:num>
+  <w:num w:numId="6" w16cid:durableId="872688798">
+    <w:abstractNumId w:val="13"/>
+  </w:num>
+  <w:num w:numId="7" w16cid:durableId="580066903">
+    <w:abstractNumId w:val="4"/>
+  </w:num>
+  <w:num w:numId="8" w16cid:durableId="1294293571">
+    <w:abstractNumId w:val="8"/>
+  </w:num>
+  <w:num w:numId="9" w16cid:durableId="500465412">
     <w:abstractNumId w:val="18"/>
   </w:num>
-  <w:num w:numId="4" w16cid:durableId="941914269">
+  <w:num w:numId="10" w16cid:durableId="1626429544">
+    <w:abstractNumId w:val="11"/>
+  </w:num>
+  <w:num w:numId="11" w16cid:durableId="1801417851">
     <w:abstractNumId w:val="5"/>
   </w:num>
-  <w:num w:numId="5" w16cid:durableId="1497841884">
-    <w:abstractNumId w:val="16"/>
-  </w:num>
-  <w:num w:numId="6" w16cid:durableId="872688798">
-    <w:abstractNumId w:val="12"/>
-  </w:num>
-  <w:num w:numId="7" w16cid:durableId="580066903">
-    <w:abstractNumId w:val="3"/>
-  </w:num>
-  <w:num w:numId="8" w16cid:durableId="1294293571">
+  <w:num w:numId="12" w16cid:durableId="840656410">
     <w:abstractNumId w:val="7"/>
   </w:num>
-  <w:num w:numId="9" w16cid:durableId="500465412">
-    <w:abstractNumId w:val="17"/>
-  </w:num>
-  <w:num w:numId="10" w16cid:durableId="1626429544">
-    <w:abstractNumId w:val="10"/>
-  </w:num>
-  <w:num w:numId="11" w16cid:durableId="1801417851">
-    <w:abstractNumId w:val="4"/>
-  </w:num>
-  <w:num w:numId="12" w16cid:durableId="840656410">
-    <w:abstractNumId w:val="6"/>
-  </w:num>
   <w:num w:numId="13" w16cid:durableId="650913730">
-    <w:abstractNumId w:val="15"/>
+    <w:abstractNumId w:val="16"/>
   </w:num>
   <w:num w:numId="14" w16cid:durableId="318505034">
     <w:abstractNumId w:val="0"/>
   </w:num>
   <w:num w:numId="15" w16cid:durableId="1000548669">
-    <w:abstractNumId w:val="8"/>
+    <w:abstractNumId w:val="9"/>
   </w:num>
   <w:num w:numId="16" w16cid:durableId="1412045167">
-    <w:abstractNumId w:val="13"/>
+    <w:abstractNumId w:val="14"/>
   </w:num>
   <w:num w:numId="17" w16cid:durableId="1440183272">
-    <w:abstractNumId w:val="11"/>
+    <w:abstractNumId w:val="12"/>
   </w:num>
   <w:num w:numId="18" w16cid:durableId="249894490">
     <w:abstractNumId w:val="1"/>
   </w:num>
   <w:num w:numId="19" w16cid:durableId="143206431">
-    <w:abstractNumId w:val="20"/>
+    <w:abstractNumId w:val="22"/>
   </w:num>
   <w:num w:numId="20" w16cid:durableId="742071047">
     <w:abstractNumId w:val="2"/>
   </w:num>
   <w:num w:numId="21" w16cid:durableId="1136068848">
-    <w:abstractNumId w:val="14"/>
+    <w:abstractNumId w:val="15"/>
+  </w:num>
+  <w:num w:numId="22" w16cid:durableId="1743942216">
+    <w:abstractNumId w:val="21"/>
+  </w:num>
+  <w:num w:numId="23" w16cid:durableId="479998901">
+    <w:abstractNumId w:val="3"/>
   </w:num>
 </w:numbering>
 </file>

</xml_diff>